<commit_message>
updated edits from Stevi!
</commit_message>
<xml_diff>
--- a/documents/Coen et al Chapter 3 draft.docx
+++ b/documents/Coen et al Chapter 3 draft.docx
@@ -269,7 +269,35 @@
         <w:rPr>
           <w:rFonts w:ascii="Times New Roman" w:hAnsi="Times New Roman" w:cs="Times New Roman"/>
         </w:rPr>
-        <w:t xml:space="preserve">(Lande 1988; Frankham 1996; Epps et al. 2005; Holderegger and Di Giulio 2010). </w:t>
+        <w:t>(</w:t>
+      </w:r>
+      <w:proofErr w:type="spellStart"/>
+      <w:r>
+        <w:rPr>
+          <w:rFonts w:ascii="Times New Roman" w:hAnsi="Times New Roman" w:cs="Times New Roman"/>
+        </w:rPr>
+        <w:t>Lande</w:t>
+      </w:r>
+      <w:proofErr w:type="spellEnd"/>
+      <w:r>
+        <w:rPr>
+          <w:rFonts w:ascii="Times New Roman" w:hAnsi="Times New Roman" w:cs="Times New Roman"/>
+        </w:rPr>
+        <w:t xml:space="preserve"> 1988; Frankham 1996; Epps et al. 2005; </w:t>
+      </w:r>
+      <w:proofErr w:type="spellStart"/>
+      <w:r>
+        <w:rPr>
+          <w:rFonts w:ascii="Times New Roman" w:hAnsi="Times New Roman" w:cs="Times New Roman"/>
+        </w:rPr>
+        <w:t>Holderegger</w:t>
+      </w:r>
+      <w:proofErr w:type="spellEnd"/>
+      <w:r>
+        <w:rPr>
+          <w:rFonts w:ascii="Times New Roman" w:hAnsi="Times New Roman" w:cs="Times New Roman"/>
+        </w:rPr>
+        <w:t xml:space="preserve"> and Di Giulio 2010). </w:t>
       </w:r>
     </w:p>
     <w:p>
@@ -283,7 +311,21 @@
         <w:rPr>
           <w:rFonts w:ascii="Times New Roman" w:hAnsi="Times New Roman" w:cs="Times New Roman"/>
         </w:rPr>
-        <w:t xml:space="preserve">Overpasses or undercrossings may be installed to restore natural gene flow patterns.  However, to effectively plan these and other mitigation activities, transportation agencies must know which roads to target, whether existing structures are providing wildlife passage, and which species are most affected. </w:t>
+        <w:t xml:space="preserve">Overpasses or </w:t>
+      </w:r>
+      <w:proofErr w:type="spellStart"/>
+      <w:r>
+        <w:rPr>
+          <w:rFonts w:ascii="Times New Roman" w:hAnsi="Times New Roman" w:cs="Times New Roman"/>
+        </w:rPr>
+        <w:t>undercrossings</w:t>
+      </w:r>
+      <w:proofErr w:type="spellEnd"/>
+      <w:r>
+        <w:rPr>
+          <w:rFonts w:ascii="Times New Roman" w:hAnsi="Times New Roman" w:cs="Times New Roman"/>
+        </w:rPr>
+        <w:t xml:space="preserve"> may be installed to restore natural gene flow patterns.  However, to effectively plan these and other mitigation activities, transportation agencies must know which roads to target, whether existing structures are providing wildlife passage, and which species are most affected. </w:t>
       </w:r>
       <w:r>
         <w:rPr>
@@ -295,8 +337,30 @@
         <w:rPr>
           <w:rFonts w:ascii="Times New Roman" w:hAnsi="Times New Roman" w:cs="Times New Roman"/>
         </w:rPr>
-        <w:t>cannot be generalized in space or among species</w:t>
-      </w:r>
+        <w:t>cannot be generalized in space</w:t>
+      </w:r>
+      <w:ins w:id="1" w:author="amandacoenfry@gmail.com" w:date="2021-01-17T15:38:00Z">
+        <w:r>
+          <w:rPr>
+            <w:rFonts w:ascii="Times New Roman" w:hAnsi="Times New Roman" w:cs="Times New Roman"/>
+          </w:rPr>
+          <w:t>, between taxa,</w:t>
+        </w:r>
+      </w:ins>
+      <w:r>
+        <w:rPr>
+          <w:rFonts w:ascii="Times New Roman" w:hAnsi="Times New Roman" w:cs="Times New Roman"/>
+        </w:rPr>
+        <w:t xml:space="preserve"> or among species</w:t>
+      </w:r>
+      <w:ins w:id="2" w:author="amandacoenfry@gmail.com" w:date="2021-01-17T15:38:00Z">
+        <w:r>
+          <w:rPr>
+            <w:rFonts w:ascii="Times New Roman" w:hAnsi="Times New Roman" w:cs="Times New Roman"/>
+          </w:rPr>
+          <w:t xml:space="preserve"> within the same taxa</w:t>
+        </w:r>
+      </w:ins>
       <w:r>
         <w:rPr>
           <w:rFonts w:ascii="Times New Roman" w:hAnsi="Times New Roman" w:cs="Times New Roman"/>
@@ -307,21 +371,21 @@
         <w:rPr>
           <w:rFonts w:ascii="Times New Roman" w:hAnsi="Times New Roman" w:cs="Times New Roman"/>
         </w:rPr>
-        <w:t>Physical characteristics of roads (</w:t>
-      </w:r>
-      <w:proofErr w:type="gramStart"/>
-      <w:r>
-        <w:rPr>
-          <w:rFonts w:ascii="Times New Roman" w:hAnsi="Times New Roman" w:cs="Times New Roman"/>
-        </w:rPr>
-        <w:t>e.g.</w:t>
-      </w:r>
-      <w:proofErr w:type="gramEnd"/>
-      <w:r>
-        <w:rPr>
-          <w:rFonts w:ascii="Times New Roman" w:hAnsi="Times New Roman" w:cs="Times New Roman"/>
-        </w:rPr>
-        <w:t xml:space="preserve"> width, gradient, traffic volume) can affect their permeability to different species (Gerlach and Musolf 2000; Marsh et al. 2005; Charry and Jones 2009).</w:t>
+        <w:t xml:space="preserve">Physical characteristics of roads (e.g. width, gradient, traffic volume) can affect their permeability to different species (Gerlach and </w:t>
+      </w:r>
+      <w:proofErr w:type="spellStart"/>
+      <w:r>
+        <w:rPr>
+          <w:rFonts w:ascii="Times New Roman" w:hAnsi="Times New Roman" w:cs="Times New Roman"/>
+        </w:rPr>
+        <w:t>Musolf</w:t>
+      </w:r>
+      <w:proofErr w:type="spellEnd"/>
+      <w:r>
+        <w:rPr>
+          <w:rFonts w:ascii="Times New Roman" w:hAnsi="Times New Roman" w:cs="Times New Roman"/>
+        </w:rPr>
+        <w:t xml:space="preserve"> 2000; Marsh et al. 2005; Charry and Jones 2009).</w:t>
       </w:r>
       <w:r>
         <w:rPr>
@@ -333,35 +397,21 @@
         <w:rPr>
           <w:rFonts w:ascii="Times New Roman" w:hAnsi="Times New Roman" w:cs="Times New Roman"/>
         </w:rPr>
-        <w:t xml:space="preserve">Traffic volume </w:t>
-      </w:r>
-      <w:proofErr w:type="gramStart"/>
-      <w:r>
-        <w:rPr>
-          <w:rFonts w:ascii="Times New Roman" w:hAnsi="Times New Roman" w:cs="Times New Roman"/>
-        </w:rPr>
-        <w:t>in particular has</w:t>
-      </w:r>
-      <w:proofErr w:type="gramEnd"/>
-      <w:r>
-        <w:rPr>
-          <w:rFonts w:ascii="Times New Roman" w:hAnsi="Times New Roman" w:cs="Times New Roman"/>
-        </w:rPr>
-        <w:t xml:space="preserve"> been shown to be an important determinant of wildlife response to roads (Jaeger et al. 2005). In highways through the Canadian Rocky Mountains, including the Trans-Canada Highway, sections of low to moderate traffic were more permeable to carnivore passage than sections of high traffic (Alexander et al. 2005). Detection probabilities of </w:t>
-      </w:r>
-      <w:commentRangeStart w:id="1"/>
+        <w:t xml:space="preserve">Traffic volume in particular has been shown to be an important determinant of wildlife response to roads (Jaeger et al. 2005). In highways through the Canadian Rocky Mountains, including the Trans-Canada Highway, sections of low to moderate traffic were more permeable to carnivore passage than sections of high traffic (Alexander et al. 2005). Detection probabilities of </w:t>
+      </w:r>
+      <w:commentRangeStart w:id="3"/>
       <w:r>
         <w:rPr>
           <w:rFonts w:ascii="Times New Roman" w:hAnsi="Times New Roman" w:cs="Times New Roman"/>
         </w:rPr>
         <w:t>two bird species</w:t>
       </w:r>
-      <w:commentRangeEnd w:id="1"/>
+      <w:commentRangeEnd w:id="3"/>
       <w:r>
         <w:rPr>
           <w:rStyle w:val="CommentReference"/>
         </w:rPr>
-        <w:commentReference w:id="1"/>
+        <w:commentReference w:id="3"/>
       </w:r>
       <w:r>
         <w:rPr>
@@ -369,40 +419,70 @@
         </w:rPr>
         <w:t>, the grey shrike-thrush (</w:t>
       </w:r>
+      <w:proofErr w:type="spellStart"/>
       <w:r>
         <w:rPr>
           <w:rFonts w:ascii="Times New Roman" w:hAnsi="Times New Roman" w:cs="Times New Roman"/>
           <w:i/>
           <w:iCs/>
         </w:rPr>
-        <w:t>Colluricincla harmonica</w:t>
-      </w:r>
-      <w:r>
-        <w:rPr>
-          <w:rFonts w:ascii="Times New Roman" w:hAnsi="Times New Roman" w:cs="Times New Roman"/>
-        </w:rPr>
-        <w:t>) and grey fantail (</w:t>
-      </w:r>
+        <w:t>Colluricincla</w:t>
+      </w:r>
+      <w:proofErr w:type="spellEnd"/>
       <w:r>
         <w:rPr>
           <w:rFonts w:ascii="Times New Roman" w:hAnsi="Times New Roman" w:cs="Times New Roman"/>
           <w:i/>
           <w:iCs/>
         </w:rPr>
-        <w:t>Rhipidura fuliginosa</w:t>
-      </w:r>
-      <w:r>
-        <w:rPr>
-          <w:rFonts w:ascii="Times New Roman" w:hAnsi="Times New Roman" w:cs="Times New Roman"/>
-        </w:rPr>
-        <w:t xml:space="preserve">) showed a negative correlation with traffic volume (Parris and Schneider 2008). Annual average daily traffic volumes </w:t>
+        <w:t xml:space="preserve"> harmonica</w:t>
+      </w:r>
+      <w:r>
+        <w:rPr>
+          <w:rFonts w:ascii="Times New Roman" w:hAnsi="Times New Roman" w:cs="Times New Roman"/>
+        </w:rPr>
+        <w:t>) and grey fantail (</w:t>
+      </w:r>
+      <w:proofErr w:type="spellStart"/>
+      <w:r>
+        <w:rPr>
+          <w:rFonts w:ascii="Times New Roman" w:hAnsi="Times New Roman" w:cs="Times New Roman"/>
+          <w:i/>
+          <w:iCs/>
+        </w:rPr>
+        <w:t>Rhipidura</w:t>
+      </w:r>
+      <w:proofErr w:type="spellEnd"/>
+      <w:r>
+        <w:rPr>
+          <w:rFonts w:ascii="Times New Roman" w:hAnsi="Times New Roman" w:cs="Times New Roman"/>
+          <w:i/>
+          <w:iCs/>
+        </w:rPr>
+        <w:t xml:space="preserve"> </w:t>
+      </w:r>
+      <w:proofErr w:type="spellStart"/>
+      <w:r>
+        <w:rPr>
+          <w:rFonts w:ascii="Times New Roman" w:hAnsi="Times New Roman" w:cs="Times New Roman"/>
+          <w:i/>
+          <w:iCs/>
+        </w:rPr>
+        <w:t>fuliginosa</w:t>
+      </w:r>
+      <w:proofErr w:type="spellEnd"/>
+      <w:r>
+        <w:rPr>
+          <w:rFonts w:ascii="Times New Roman" w:hAnsi="Times New Roman" w:cs="Times New Roman"/>
+        </w:rPr>
+        <w:t xml:space="preserve">) showed a negative correlation with traffic volume (Parris and Schneider 2008). </w:t>
       </w:r>
       <w:r>
         <w:rPr>
           <w:rFonts w:ascii="Times New Roman" w:hAnsi="Times New Roman" w:cs="Times New Roman"/>
         </w:rPr>
         <w:lastRenderedPageBreak/>
-        <w:t>(AADT) as low as 10,000 can create nearly complete barriers to wildlife movements (Charry and Jones 2009).</w:t>
+        <w:t>Annual average daily traffic volumes (AADT) as low as 10,000 can create nearly complete barriers to wildlife movements (Charry and Jones 2009).</w:t>
       </w:r>
     </w:p>
     <w:p>
@@ -440,7 +520,35 @@
         <w:rPr>
           <w:rFonts w:ascii="Times New Roman" w:hAnsi="Times New Roman" w:cs="Times New Roman"/>
         </w:rPr>
-        <w:t>. Some taxa, such as reptiles, amphibians, and mid- to large sized mammals, are particularly impacted by roads (Fahrig and Rytwinski 2009; Benítez-López et al. 2010). Even within sensitive species there are differences in behavioral responses to roads. Disturbance tolerance is thought to be one characteristic that determines a species’ sensitivity to roads.</w:t>
+        <w:t>. Some taxa, such as reptiles, amphibians, and mid- to large sized mammals, are particularly impacted by roads (</w:t>
+      </w:r>
+      <w:proofErr w:type="spellStart"/>
+      <w:r>
+        <w:rPr>
+          <w:rFonts w:ascii="Times New Roman" w:hAnsi="Times New Roman" w:cs="Times New Roman"/>
+        </w:rPr>
+        <w:t>Fahrig</w:t>
+      </w:r>
+      <w:proofErr w:type="spellEnd"/>
+      <w:r>
+        <w:rPr>
+          <w:rFonts w:ascii="Times New Roman" w:hAnsi="Times New Roman" w:cs="Times New Roman"/>
+        </w:rPr>
+        <w:t xml:space="preserve"> and </w:t>
+      </w:r>
+      <w:proofErr w:type="spellStart"/>
+      <w:r>
+        <w:rPr>
+          <w:rFonts w:ascii="Times New Roman" w:hAnsi="Times New Roman" w:cs="Times New Roman"/>
+        </w:rPr>
+        <w:t>Rytwinski</w:t>
+      </w:r>
+      <w:proofErr w:type="spellEnd"/>
+      <w:r>
+        <w:rPr>
+          <w:rFonts w:ascii="Times New Roman" w:hAnsi="Times New Roman" w:cs="Times New Roman"/>
+        </w:rPr>
+        <w:t xml:space="preserve"> 2009; Benítez-López et al. 2010). Even within sensitive species there are differences in behavioral responses to roads. Disturbance tolerance is thought to be one characteristic that determines a species’ sensitivity to roads.</w:t>
       </w:r>
       <w:r>
         <w:rPr>
@@ -464,7 +572,83 @@
         <w:rPr>
           <w:rFonts w:ascii="Times New Roman" w:hAnsi="Times New Roman" w:cs="Times New Roman"/>
         </w:rPr>
-        <w:t xml:space="preserve"> to avoid human activity and therefore approach roads less often (Sawaya et al. 2014).  Similarly, smaller snake species more vulnerable to avian predation were more likely to avoid open habitat created by roads than larger snakes (Andrews and Gibbons 2005).</w:t>
+        <w:t xml:space="preserve"> to avoid human activity and therefore approach roads less often (</w:t>
+      </w:r>
+      <w:proofErr w:type="spellStart"/>
+      <w:r>
+        <w:rPr>
+          <w:rFonts w:ascii="Times New Roman" w:hAnsi="Times New Roman" w:cs="Times New Roman"/>
+        </w:rPr>
+        <w:t>Sawaya</w:t>
+      </w:r>
+      <w:proofErr w:type="spellEnd"/>
+      <w:r>
+        <w:rPr>
+          <w:rFonts w:ascii="Times New Roman" w:hAnsi="Times New Roman" w:cs="Times New Roman"/>
+        </w:rPr>
+        <w:t xml:space="preserve"> et al. 2014).  </w:t>
+      </w:r>
+      <w:ins w:id="4" w:author="amandacoenfry@gmail.com" w:date="2021-01-17T15:40:00Z">
+        <w:r>
+          <w:rPr>
+            <w:rFonts w:ascii="Times New Roman" w:hAnsi="Times New Roman" w:cs="Times New Roman"/>
+          </w:rPr>
+          <w:t>Perception of risk</w:t>
+        </w:r>
+      </w:ins>
+      <w:ins w:id="5" w:author="amandacoenfry@gmail.com" w:date="2021-01-17T15:42:00Z">
+        <w:r>
+          <w:rPr>
+            <w:rFonts w:ascii="Times New Roman" w:hAnsi="Times New Roman" w:cs="Times New Roman"/>
+          </w:rPr>
+          <w:t>s not tied directly to human activities</w:t>
+        </w:r>
+      </w:ins>
+      <w:ins w:id="6" w:author="amandacoenfry@gmail.com" w:date="2021-01-17T15:40:00Z">
+        <w:r>
+          <w:rPr>
+            <w:rFonts w:ascii="Times New Roman" w:hAnsi="Times New Roman" w:cs="Times New Roman"/>
+          </w:rPr>
+          <w:t xml:space="preserve"> can influence behavior </w:t>
+        </w:r>
+      </w:ins>
+      <w:ins w:id="7" w:author="amandacoenfry@gmail.com" w:date="2021-01-17T15:41:00Z">
+        <w:r>
+          <w:rPr>
+            <w:rFonts w:ascii="Times New Roman" w:hAnsi="Times New Roman" w:cs="Times New Roman"/>
+          </w:rPr>
+          <w:t>for organisms faced with crossing a road surface.</w:t>
+        </w:r>
+      </w:ins>
+      <w:ins w:id="8" w:author="amandacoenfry@gmail.com" w:date="2021-01-17T15:40:00Z">
+        <w:r>
+          <w:rPr>
+            <w:rFonts w:ascii="Times New Roman" w:hAnsi="Times New Roman" w:cs="Times New Roman"/>
+          </w:rPr>
+          <w:t xml:space="preserve"> </w:t>
+        </w:r>
+      </w:ins>
+      <w:del w:id="9" w:author="amandacoenfry@gmail.com" w:date="2021-01-17T15:41:00Z">
+        <w:r>
+          <w:rPr>
+            <w:rFonts w:ascii="Times New Roman" w:hAnsi="Times New Roman" w:cs="Times New Roman"/>
+          </w:rPr>
+          <w:delText>Similarly,</w:delText>
+        </w:r>
+      </w:del>
+      <w:ins w:id="10" w:author="amandacoenfry@gmail.com" w:date="2021-01-17T15:41:00Z">
+        <w:r>
+          <w:rPr>
+            <w:rFonts w:ascii="Times New Roman" w:hAnsi="Times New Roman" w:cs="Times New Roman"/>
+          </w:rPr>
+          <w:t>For example,</w:t>
+        </w:r>
+      </w:ins>
+      <w:r>
+        <w:rPr>
+          <w:rFonts w:ascii="Times New Roman" w:hAnsi="Times New Roman" w:cs="Times New Roman"/>
+        </w:rPr>
+        <w:t xml:space="preserve"> smaller snake species more vulnerable to avian predation were more likely to avoid open habitat created by roads than larger snakes (Andrews and Gibbons 2005).</w:t>
       </w:r>
     </w:p>
     <w:p>
@@ -520,7 +704,29 @@
         <w:rPr>
           <w:rFonts w:ascii="Times New Roman" w:hAnsi="Times New Roman" w:cs="Times New Roman"/>
         </w:rPr>
-        <w:t xml:space="preserve"> Alternatively, few studies have investigated whether the same effect on gene flow is </w:t>
+        <w:t xml:space="preserve"> </w:t>
+      </w:r>
+      <w:del w:id="11" w:author="amandacoenfry@gmail.com" w:date="2021-01-17T15:43:00Z">
+        <w:r>
+          <w:rPr>
+            <w:rFonts w:ascii="Times New Roman" w:hAnsi="Times New Roman" w:cs="Times New Roman"/>
+          </w:rPr>
+          <w:delText>Alternatively, f</w:delText>
+        </w:r>
+      </w:del>
+      <w:ins w:id="12" w:author="amandacoenfry@gmail.com" w:date="2021-01-17T15:43:00Z">
+        <w:r>
+          <w:rPr>
+            <w:rFonts w:ascii="Times New Roman" w:hAnsi="Times New Roman" w:cs="Times New Roman"/>
+          </w:rPr>
+          <w:t>F</w:t>
+        </w:r>
+      </w:ins>
+      <w:r>
+        <w:rPr>
+          <w:rFonts w:ascii="Times New Roman" w:hAnsi="Times New Roman" w:cs="Times New Roman"/>
+        </w:rPr>
+        <w:t xml:space="preserve">ew studies have investigated whether the same effect on gene flow is </w:t>
       </w:r>
       <w:r>
         <w:rPr>
@@ -588,6 +794,14 @@
         </w:rPr>
         <w:t xml:space="preserve">levels </w:t>
       </w:r>
+      <w:ins w:id="13" w:author="amandacoenfry@gmail.com" w:date="2021-01-17T15:46:00Z">
+        <w:r>
+          <w:rPr>
+            <w:rFonts w:ascii="Times New Roman" w:hAnsi="Times New Roman" w:cs="Times New Roman"/>
+          </w:rPr>
+          <w:t xml:space="preserve">such as </w:t>
+        </w:r>
+      </w:ins>
       <w:r>
         <w:rPr>
           <w:rFonts w:ascii="Times New Roman" w:hAnsi="Times New Roman" w:cs="Times New Roman"/>
@@ -624,30 +838,22 @@
         </w:rPr>
         <w:t>Bay Area and Sacramento regions</w:t>
       </w:r>
-      <w:r>
-        <w:rPr>
-          <w:rFonts w:ascii="Times New Roman" w:hAnsi="Times New Roman" w:cs="Times New Roman"/>
-        </w:rPr>
-        <w:t xml:space="preserve">, with </w:t>
-      </w:r>
-      <w:r>
-        <w:rPr>
-          <w:rFonts w:ascii="Times New Roman" w:hAnsi="Times New Roman" w:cs="Times New Roman"/>
-        </w:rPr>
-        <w:t xml:space="preserve">dramatic </w:t>
-      </w:r>
-      <w:r>
-        <w:rPr>
-          <w:rFonts w:ascii="Times New Roman" w:hAnsi="Times New Roman" w:cs="Times New Roman"/>
-        </w:rPr>
-        <w:t>increases in human populations projected in the next few decades</w:t>
-      </w:r>
-      <w:r>
-        <w:rPr>
-          <w:rFonts w:ascii="Times New Roman" w:hAnsi="Times New Roman" w:cs="Times New Roman"/>
-        </w:rPr>
-        <w:t xml:space="preserve"> with corresponding increases in traffic rates on highways within these regions.</w:t>
-      </w:r>
+      <w:ins w:id="14" w:author="amandacoenfry@gmail.com" w:date="2021-01-17T15:43:00Z">
+        <w:r>
+          <w:rPr>
+            <w:rFonts w:ascii="Times New Roman" w:hAnsi="Times New Roman" w:cs="Times New Roman"/>
+          </w:rPr>
+          <w:t>.</w:t>
+        </w:r>
+      </w:ins>
+      <w:ins w:id="15" w:author="amandacoenfry@gmail.com" w:date="2021-01-17T15:45:00Z">
+        <w:r>
+          <w:rPr>
+            <w:rFonts w:ascii="Times New Roman" w:hAnsi="Times New Roman" w:cs="Times New Roman"/>
+          </w:rPr>
+          <w:t xml:space="preserve"> </w:t>
+        </w:r>
+      </w:ins>
     </w:p>
     <w:p>
       <w:pPr>
@@ -690,21 +896,35 @@
         <w:rPr>
           <w:rFonts w:ascii="Times New Roman" w:hAnsi="Times New Roman" w:cs="Times New Roman"/>
         </w:rPr>
-        <w:t xml:space="preserve">Habitat generalists, like coyotes (Canis latrans) and deer (Odocoileus spp) may be less affected by roads than habitat specialists, such as gray foxes (Urocyon cinereoargenteus), which in California tend to be tied to large patches of mid-elevation </w:t>
-      </w:r>
-      <w:proofErr w:type="gramStart"/>
-      <w:r>
-        <w:rPr>
-          <w:rFonts w:ascii="Times New Roman" w:hAnsi="Times New Roman" w:cs="Times New Roman"/>
-        </w:rPr>
-        <w:t>scrub-lands</w:t>
-      </w:r>
-      <w:proofErr w:type="gramEnd"/>
-      <w:r>
-        <w:rPr>
-          <w:rFonts w:ascii="Times New Roman" w:hAnsi="Times New Roman" w:cs="Times New Roman"/>
-        </w:rPr>
-        <w:t xml:space="preserve"> (Neale and Sacks 2001; Riley et al. 2003; Sacks et al. 2005; Sacks et al. 2008; Farias et al. 2012).</w:t>
+        <w:t xml:space="preserve">Habitat generalists, like coyotes (Canis latrans) and deer (Odocoileus </w:t>
+      </w:r>
+      <w:proofErr w:type="spellStart"/>
+      <w:r>
+        <w:rPr>
+          <w:rFonts w:ascii="Times New Roman" w:hAnsi="Times New Roman" w:cs="Times New Roman"/>
+        </w:rPr>
+        <w:t>spp</w:t>
+      </w:r>
+      <w:proofErr w:type="spellEnd"/>
+      <w:r>
+        <w:rPr>
+          <w:rFonts w:ascii="Times New Roman" w:hAnsi="Times New Roman" w:cs="Times New Roman"/>
+        </w:rPr>
+        <w:t xml:space="preserve">) may be less affected by roads than habitat specialists, such as gray foxes (Urocyon </w:t>
+      </w:r>
+      <w:proofErr w:type="spellStart"/>
+      <w:r>
+        <w:rPr>
+          <w:rFonts w:ascii="Times New Roman" w:hAnsi="Times New Roman" w:cs="Times New Roman"/>
+        </w:rPr>
+        <w:t>cinereoargenteus</w:t>
+      </w:r>
+      <w:proofErr w:type="spellEnd"/>
+      <w:r>
+        <w:rPr>
+          <w:rFonts w:ascii="Times New Roman" w:hAnsi="Times New Roman" w:cs="Times New Roman"/>
+        </w:rPr>
+        <w:t>), which in California tend to be tied to large patches of mid-elevation scrub-lands (Neale and Sacks 2001; Riley et al. 2003; Sacks et al. 2005; Sacks et al. 2008; Farias et al. 2012).</w:t>
       </w:r>
       <w:r>
         <w:rPr>
@@ -779,12 +999,14 @@
         </w:rPr>
         <w:t xml:space="preserve">2) </w:t>
       </w:r>
-      <w:r>
-        <w:rPr>
-          <w:rFonts w:ascii="Times New Roman" w:hAnsi="Times New Roman" w:cs="Times New Roman"/>
-        </w:rPr>
-        <w:t xml:space="preserve">that </w:t>
-      </w:r>
+      <w:del w:id="16" w:author="amandacoenfry@gmail.com" w:date="2021-01-17T15:46:00Z">
+        <w:r>
+          <w:rPr>
+            <w:rFonts w:ascii="Times New Roman" w:hAnsi="Times New Roman" w:cs="Times New Roman"/>
+          </w:rPr>
+          <w:delText xml:space="preserve">that </w:delText>
+        </w:r>
+      </w:del>
       <w:r>
         <w:rPr>
           <w:rFonts w:ascii="Times New Roman" w:hAnsi="Times New Roman" w:cs="Times New Roman"/>
@@ -795,7 +1017,21 @@
         <w:rPr>
           <w:rFonts w:ascii="Times New Roman" w:hAnsi="Times New Roman" w:cs="Times New Roman"/>
         </w:rPr>
-        <w:t>, and 3) that genetic connectivity across highways will be more negatively impacted in gray fox than in coyote.</w:t>
+        <w:t xml:space="preserve">, and 3) </w:t>
+      </w:r>
+      <w:del w:id="17" w:author="amandacoenfry@gmail.com" w:date="2021-01-17T15:46:00Z">
+        <w:r>
+          <w:rPr>
+            <w:rFonts w:ascii="Times New Roman" w:hAnsi="Times New Roman" w:cs="Times New Roman"/>
+          </w:rPr>
+          <w:delText xml:space="preserve">that </w:delText>
+        </w:r>
+      </w:del>
+      <w:r>
+        <w:rPr>
+          <w:rFonts w:ascii="Times New Roman" w:hAnsi="Times New Roman" w:cs="Times New Roman"/>
+        </w:rPr>
+        <w:t>genetic connectivity across highways will be more negatively impacted in gray fox than in coyote.</w:t>
       </w:r>
       <w:r>
         <w:rPr>
@@ -803,6 +1039,26 @@
         </w:rPr>
         <w:t xml:space="preserve"> </w:t>
       </w:r>
+      <w:ins w:id="18" w:author="amandacoenfry@gmail.com" w:date="2021-01-17T15:46:00Z">
+        <w:r>
+          <w:rPr>
+            <w:rFonts w:ascii="Times New Roman" w:hAnsi="Times New Roman" w:cs="Times New Roman"/>
+          </w:rPr>
+          <w:t>With dramatic increases in human populations projected in the next few decades for these</w:t>
+        </w:r>
+        <w:r>
+          <w:rPr>
+            <w:rFonts w:ascii="Times New Roman" w:hAnsi="Times New Roman" w:cs="Times New Roman"/>
+          </w:rPr>
+          <w:t xml:space="preserve"> study</w:t>
+        </w:r>
+        <w:r>
+          <w:rPr>
+            <w:rFonts w:ascii="Times New Roman" w:hAnsi="Times New Roman" w:cs="Times New Roman"/>
+          </w:rPr>
+          <w:t xml:space="preserve"> regions, determining whether highways are currently disrupting genetic connectivity will become increasingly important</w:t>
+        </w:r>
+      </w:ins>
     </w:p>
     <w:p>
       <w:pPr>
@@ -1205,14 +1461,14 @@
         <w:rPr>
           <w:rFonts w:ascii="Times New Roman" w:hAnsi="Times New Roman" w:cs="Times New Roman"/>
         </w:rPr>
-        <w:t xml:space="preserve">comprised of a mixture of urban, suburban, suburban-rural, and rural land. Urban centers are concentrated around the cities of Auburn, Grass Valley and Nevada City. The density of human habitation decreases with distance from the city centers. Rural </w:t>
+        <w:t xml:space="preserve">comprised of a mixture of urban, suburban, </w:t>
       </w:r>
       <w:r>
         <w:rPr>
           <w:rFonts w:ascii="Times New Roman" w:hAnsi="Times New Roman" w:cs="Times New Roman"/>
         </w:rPr>
         <w:lastRenderedPageBreak/>
-        <w:t>land use ranges from agriculture (vineyards and grazing),</w:t>
+        <w:t>suburban-rural, and rural land. Urban centers are concentrated around the cities of Auburn, Grass Valley and Nevada City. The density of human habitation decreases with distance from the city centers. Rural land use ranges from agriculture (vineyards and grazing),</w:t>
       </w:r>
       <w:r>
         <w:rPr>
@@ -1294,18 +1550,46 @@
         </w:rPr>
         <w:t xml:space="preserve"> highly developed, coyotes have been shown to inhabit urban and suburban habitats and therefore development alone is not likely to act as a barrier to dispersal (</w:t>
       </w:r>
-      <w:commentRangeStart w:id="2"/>
-      <w:r>
-        <w:rPr>
-          <w:rFonts w:ascii="Times New Roman" w:hAnsi="Times New Roman" w:cs="Times New Roman"/>
-        </w:rPr>
-        <w:t>Atkinson and Shackelton 1991</w:t>
-      </w:r>
-      <w:r>
-        <w:rPr>
-          <w:rFonts w:ascii="Times New Roman" w:hAnsi="Times New Roman" w:cs="Times New Roman"/>
-        </w:rPr>
-        <w:t>; Harrsion 1993;</w:t>
+      <w:commentRangeStart w:id="19"/>
+      <w:r>
+        <w:rPr>
+          <w:rFonts w:ascii="Times New Roman" w:hAnsi="Times New Roman" w:cs="Times New Roman"/>
+        </w:rPr>
+        <w:t xml:space="preserve">Atkinson and </w:t>
+      </w:r>
+      <w:proofErr w:type="spellStart"/>
+      <w:r>
+        <w:rPr>
+          <w:rFonts w:ascii="Times New Roman" w:hAnsi="Times New Roman" w:cs="Times New Roman"/>
+        </w:rPr>
+        <w:t>Shackelton</w:t>
+      </w:r>
+      <w:proofErr w:type="spellEnd"/>
+      <w:r>
+        <w:rPr>
+          <w:rFonts w:ascii="Times New Roman" w:hAnsi="Times New Roman" w:cs="Times New Roman"/>
+        </w:rPr>
+        <w:t xml:space="preserve"> 1991</w:t>
+      </w:r>
+      <w:r>
+        <w:rPr>
+          <w:rFonts w:ascii="Times New Roman" w:hAnsi="Times New Roman" w:cs="Times New Roman"/>
+        </w:rPr>
+        <w:t xml:space="preserve">; </w:t>
+      </w:r>
+      <w:proofErr w:type="spellStart"/>
+      <w:r>
+        <w:rPr>
+          <w:rFonts w:ascii="Times New Roman" w:hAnsi="Times New Roman" w:cs="Times New Roman"/>
+        </w:rPr>
+        <w:t>Harrsion</w:t>
+      </w:r>
+      <w:proofErr w:type="spellEnd"/>
+      <w:r>
+        <w:rPr>
+          <w:rFonts w:ascii="Times New Roman" w:hAnsi="Times New Roman" w:cs="Times New Roman"/>
+        </w:rPr>
+        <w:t xml:space="preserve"> 1993;</w:t>
       </w:r>
       <w:r>
         <w:rPr>
@@ -1317,7 +1601,21 @@
         <w:rPr>
           <w:rFonts w:ascii="Times New Roman" w:hAnsi="Times New Roman" w:cs="Times New Roman"/>
         </w:rPr>
-        <w:t xml:space="preserve">Grinder and Krausman 2001, </w:t>
+        <w:t xml:space="preserve">Grinder and </w:t>
+      </w:r>
+      <w:proofErr w:type="spellStart"/>
+      <w:r>
+        <w:rPr>
+          <w:rFonts w:ascii="Times New Roman" w:hAnsi="Times New Roman" w:cs="Times New Roman"/>
+        </w:rPr>
+        <w:t>Krausman</w:t>
+      </w:r>
+      <w:proofErr w:type="spellEnd"/>
+      <w:r>
+        <w:rPr>
+          <w:rFonts w:ascii="Times New Roman" w:hAnsi="Times New Roman" w:cs="Times New Roman"/>
+        </w:rPr>
+        <w:t xml:space="preserve"> 2001, </w:t>
       </w:r>
       <w:r>
         <w:rPr>
@@ -1325,11 +1623,33 @@
         </w:rPr>
         <w:t xml:space="preserve">Crooks 2002; </w:t>
       </w:r>
-      <w:r>
-        <w:rPr>
-          <w:rFonts w:ascii="Times New Roman" w:hAnsi="Times New Roman" w:cs="Times New Roman"/>
-        </w:rPr>
-        <w:t>Randa and Yunger 2006</w:t>
+      <w:proofErr w:type="spellStart"/>
+      <w:r>
+        <w:rPr>
+          <w:rFonts w:ascii="Times New Roman" w:hAnsi="Times New Roman" w:cs="Times New Roman"/>
+        </w:rPr>
+        <w:t>Randa</w:t>
+      </w:r>
+      <w:proofErr w:type="spellEnd"/>
+      <w:r>
+        <w:rPr>
+          <w:rFonts w:ascii="Times New Roman" w:hAnsi="Times New Roman" w:cs="Times New Roman"/>
+        </w:rPr>
+        <w:t xml:space="preserve"> and </w:t>
+      </w:r>
+      <w:proofErr w:type="spellStart"/>
+      <w:r>
+        <w:rPr>
+          <w:rFonts w:ascii="Times New Roman" w:hAnsi="Times New Roman" w:cs="Times New Roman"/>
+        </w:rPr>
+        <w:t>Yunger</w:t>
+      </w:r>
+      <w:proofErr w:type="spellEnd"/>
+      <w:r>
+        <w:rPr>
+          <w:rFonts w:ascii="Times New Roman" w:hAnsi="Times New Roman" w:cs="Times New Roman"/>
+        </w:rPr>
+        <w:t xml:space="preserve"> 2006</w:t>
       </w:r>
       <w:r>
         <w:rPr>
@@ -1341,14 +1661,28 @@
         <w:rPr>
           <w:rFonts w:ascii="Times New Roman" w:hAnsi="Times New Roman" w:cs="Times New Roman"/>
         </w:rPr>
-        <w:t>Grubbs and Krausman 2009</w:t>
-      </w:r>
-      <w:commentRangeEnd w:id="2"/>
+        <w:t xml:space="preserve">Grubbs and </w:t>
+      </w:r>
+      <w:proofErr w:type="spellStart"/>
+      <w:r>
+        <w:rPr>
+          <w:rFonts w:ascii="Times New Roman" w:hAnsi="Times New Roman" w:cs="Times New Roman"/>
+        </w:rPr>
+        <w:t>Krausman</w:t>
+      </w:r>
+      <w:proofErr w:type="spellEnd"/>
+      <w:r>
+        <w:rPr>
+          <w:rFonts w:ascii="Times New Roman" w:hAnsi="Times New Roman" w:cs="Times New Roman"/>
+        </w:rPr>
+        <w:t xml:space="preserve"> 2009</w:t>
+      </w:r>
+      <w:commentRangeEnd w:id="19"/>
       <w:r>
         <w:rPr>
           <w:rStyle w:val="CommentReference"/>
         </w:rPr>
-        <w:commentReference w:id="2"/>
+        <w:commentReference w:id="19"/>
       </w:r>
       <w:r>
         <w:rPr>
@@ -1474,7 +1808,21 @@
         <w:rPr>
           <w:rFonts w:ascii="Times New Roman" w:hAnsi="Times New Roman" w:cs="Times New Roman"/>
         </w:rPr>
-        <w:t>We collected mesopredator fecal samples</w:t>
+        <w:t xml:space="preserve">We collected </w:t>
+      </w:r>
+      <w:proofErr w:type="spellStart"/>
+      <w:r>
+        <w:rPr>
+          <w:rFonts w:ascii="Times New Roman" w:hAnsi="Times New Roman" w:cs="Times New Roman"/>
+        </w:rPr>
+        <w:t>mesopredator</w:t>
+      </w:r>
+      <w:proofErr w:type="spellEnd"/>
+      <w:r>
+        <w:rPr>
+          <w:rFonts w:ascii="Times New Roman" w:hAnsi="Times New Roman" w:cs="Times New Roman"/>
+        </w:rPr>
+        <w:t xml:space="preserve"> fecal samples</w:t>
       </w:r>
       <w:r>
         <w:rPr>
@@ -1498,7 +1846,21 @@
         <w:rPr>
           <w:rFonts w:ascii="Times New Roman" w:hAnsi="Times New Roman" w:cs="Times New Roman"/>
         </w:rPr>
-        <w:t>February to November 2016. A fraction of each scat was preserved in 95% ethanol in the field for later DNA extraction. In addition, we obtained tissue samples from road-killed coyote and gray fox observed along road transects. GPS points recorded the exact location where each sample was collected. Fecal samples were stored at 4⁰C upon return to the lab. DNA was extracted using the QIAamp Mini Stool Kit (QIAGEN). To minimize opportunities for contamination, all extractions were done in a laboratory isolated from post-PCR products and lab benchtops were bleached before and after fecal samples were handled.</w:t>
+        <w:t xml:space="preserve">February to November 2016. A fraction of each scat was preserved in 95% ethanol in the field for later DNA extraction. In addition, we obtained tissue samples from road-killed coyote and gray fox observed along road transects. GPS points recorded the exact location where each sample was collected. Fecal samples were stored at 4⁰C upon return to the lab. DNA was extracted using the </w:t>
+      </w:r>
+      <w:proofErr w:type="spellStart"/>
+      <w:r>
+        <w:rPr>
+          <w:rFonts w:ascii="Times New Roman" w:hAnsi="Times New Roman" w:cs="Times New Roman"/>
+        </w:rPr>
+        <w:t>QIAamp</w:t>
+      </w:r>
+      <w:proofErr w:type="spellEnd"/>
+      <w:r>
+        <w:rPr>
+          <w:rFonts w:ascii="Times New Roman" w:hAnsi="Times New Roman" w:cs="Times New Roman"/>
+        </w:rPr>
+        <w:t xml:space="preserve"> Mini Stool Kit (QIAGEN). To minimize opportunities for contamination, all extractions were done in a laboratory isolated from post-PCR products and lab benchtops were bleached before and after fecal samples were handled.</w:t>
       </w:r>
     </w:p>
     <w:p>
@@ -1512,6 +1874,7 @@
         <w:rPr>
           <w:rFonts w:ascii="Times New Roman" w:hAnsi="Times New Roman" w:cs="Times New Roman"/>
         </w:rPr>
+        <w:lastRenderedPageBreak/>
         <w:t xml:space="preserve">Species Identification and Genotyping </w:t>
       </w:r>
     </w:p>
@@ -1526,22 +1889,35 @@
         <w:rPr>
           <w:rFonts w:ascii="Times New Roman" w:hAnsi="Times New Roman" w:cs="Times New Roman"/>
         </w:rPr>
-        <w:lastRenderedPageBreak/>
-        <w:t>Samples were identified to the species level by sequencing a portion of the cytochrome b gene. Cytochrome b is a region of mitochondrial DNA commonly used to distinguish between mammal species. All samples identified as non-target species (</w:t>
-      </w:r>
-      <w:proofErr w:type="gramStart"/>
-      <w:r>
-        <w:rPr>
-          <w:rFonts w:ascii="Times New Roman" w:hAnsi="Times New Roman" w:cs="Times New Roman"/>
-        </w:rPr>
-        <w:t>e.g.</w:t>
-      </w:r>
-      <w:proofErr w:type="gramEnd"/>
-      <w:r>
-        <w:rPr>
-          <w:rFonts w:ascii="Times New Roman" w:hAnsi="Times New Roman" w:cs="Times New Roman"/>
-        </w:rPr>
-        <w:t xml:space="preserve"> bobcat, skunk) were archived for future study. Samples confirmed to have originated from coyote were genotyped using 13 microsatellite loci optimized for use with coyote fecal DNA: AHT137, AHT142, AHTh171, CPH11, CPH18, CXX279, CXX374, CXX468, CXX602, INU055, REN54P11, REN162C04, and REN169O18 (Quinn &amp; Sacks 2014). Those samples identified as originating from gray fox were genotyped using 13 microsatellite loci optimized for use with gray fox fecal DNA: AHT142, AHTh171, CPH18, CPH8, FH2004, FH2010, FH2088, INU055, REN105L03, REN162C04, REN54P11, RF2001Fam, and RFCPH2 (Moore et al. 2010). Microsatellite loci were multiplexed using the QIAGEN Multiplex PCR Kit (QIAGEN) with two multiplexes containing 7 loci each. Two microliters of PCR product were combined with 9.5 μl of highly deionized formamide and 0.5μl of Genescan 500 LIZ size standard (</w:t>
+        <w:t xml:space="preserve">Samples were identified to the species level by sequencing a portion of the cytochrome b gene. Cytochrome b is a region of mitochondrial DNA commonly used to distinguish between mammal species. All samples identified as non-target species (e.g. bobcat, skunk) were archived for future study. Samples confirmed to have originated from coyote were genotyped using 13 microsatellite loci optimized for use with coyote fecal DNA: AHT137, AHT142, AHTh171, CPH11, CPH18, CXX279, CXX374, CXX468, CXX602, INU055, REN54P11, REN162C04, and REN169O18 (Quinn &amp; Sacks 2014). Those samples identified as originating from gray fox were genotyped using 13 microsatellite loci optimized for use with gray fox fecal DNA: AHT142, AHTh171, CPH18, CPH8, FH2004, FH2010, FH2088, INU055, REN105L03, REN162C04, REN54P11, RF2001Fam, and RFCPH2 (Moore et al. 2010). Microsatellite loci were multiplexed using the QIAGEN Multiplex PCR Kit (QIAGEN) with two multiplexes containing 7 loci each. Two microliters of PCR product were combined with 9.5 </w:t>
+      </w:r>
+      <w:proofErr w:type="spellStart"/>
+      <w:r>
+        <w:rPr>
+          <w:rFonts w:ascii="Times New Roman" w:hAnsi="Times New Roman" w:cs="Times New Roman"/>
+        </w:rPr>
+        <w:t>μl</w:t>
+      </w:r>
+      <w:proofErr w:type="spellEnd"/>
+      <w:r>
+        <w:rPr>
+          <w:rFonts w:ascii="Times New Roman" w:hAnsi="Times New Roman" w:cs="Times New Roman"/>
+        </w:rPr>
+        <w:t xml:space="preserve"> of highly deionized formamide and 0.5μl of </w:t>
+      </w:r>
+      <w:proofErr w:type="spellStart"/>
+      <w:r>
+        <w:rPr>
+          <w:rFonts w:ascii="Times New Roman" w:hAnsi="Times New Roman" w:cs="Times New Roman"/>
+        </w:rPr>
+        <w:t>Genescan</w:t>
+      </w:r>
+      <w:proofErr w:type="spellEnd"/>
+      <w:r>
+        <w:rPr>
+          <w:rFonts w:ascii="Times New Roman" w:hAnsi="Times New Roman" w:cs="Times New Roman"/>
+        </w:rPr>
+        <w:t xml:space="preserve"> 500 LIZ size standard (</w:t>
       </w:r>
       <w:r>
         <w:rPr>
@@ -1565,7 +1941,63 @@
         <w:rPr>
           <w:rFonts w:ascii="Times New Roman" w:hAnsi="Times New Roman" w:cs="Times New Roman"/>
         </w:rPr>
-        <w:t>) and alleles were scored with STRand software (Locke et al. 2007). Negative controls were included with each PCR to detect contamination. Samples were genotyped three times at each locus to detect and correct for allelic dropout and other genotyping errors commonly encountered when working with degraded samples (Waits and Paetkau 2005). Only samples with &gt;85% complete genotypes were used for genetic analysis. The R package Allelematch (Galpern et al. 2012) was used with these samples to identify unique genotypes and remove duplicates.</w:t>
+        <w:t xml:space="preserve">) and alleles were scored with </w:t>
+      </w:r>
+      <w:proofErr w:type="spellStart"/>
+      <w:r>
+        <w:rPr>
+          <w:rFonts w:ascii="Times New Roman" w:hAnsi="Times New Roman" w:cs="Times New Roman"/>
+        </w:rPr>
+        <w:t>STRand</w:t>
+      </w:r>
+      <w:proofErr w:type="spellEnd"/>
+      <w:r>
+        <w:rPr>
+          <w:rFonts w:ascii="Times New Roman" w:hAnsi="Times New Roman" w:cs="Times New Roman"/>
+        </w:rPr>
+        <w:t xml:space="preserve"> software (Locke et al. 2007). Negative controls were included with each PCR to detect contamination. Samples were genotyped three times at each locus to detect and correct for allelic dropout and other genotyping errors commonly encountered when working with degraded samples (Waits and </w:t>
+      </w:r>
+      <w:proofErr w:type="spellStart"/>
+      <w:r>
+        <w:rPr>
+          <w:rFonts w:ascii="Times New Roman" w:hAnsi="Times New Roman" w:cs="Times New Roman"/>
+        </w:rPr>
+        <w:t>Paetkau</w:t>
+      </w:r>
+      <w:proofErr w:type="spellEnd"/>
+      <w:r>
+        <w:rPr>
+          <w:rFonts w:ascii="Times New Roman" w:hAnsi="Times New Roman" w:cs="Times New Roman"/>
+        </w:rPr>
+        <w:t xml:space="preserve"> 2005). Only samples with &gt;85% complete genotypes were used for genetic analysis. The R package </w:t>
+      </w:r>
+      <w:proofErr w:type="spellStart"/>
+      <w:r>
+        <w:rPr>
+          <w:rFonts w:ascii="Times New Roman" w:hAnsi="Times New Roman" w:cs="Times New Roman"/>
+        </w:rPr>
+        <w:t>Allelematch</w:t>
+      </w:r>
+      <w:proofErr w:type="spellEnd"/>
+      <w:r>
+        <w:rPr>
+          <w:rFonts w:ascii="Times New Roman" w:hAnsi="Times New Roman" w:cs="Times New Roman"/>
+        </w:rPr>
+        <w:t xml:space="preserve"> (</w:t>
+      </w:r>
+      <w:proofErr w:type="spellStart"/>
+      <w:r>
+        <w:rPr>
+          <w:rFonts w:ascii="Times New Roman" w:hAnsi="Times New Roman" w:cs="Times New Roman"/>
+        </w:rPr>
+        <w:t>Galpern</w:t>
+      </w:r>
+      <w:proofErr w:type="spellEnd"/>
+      <w:r>
+        <w:rPr>
+          <w:rFonts w:ascii="Times New Roman" w:hAnsi="Times New Roman" w:cs="Times New Roman"/>
+        </w:rPr>
+        <w:t xml:space="preserve"> et al. 2012) was used with these samples to identify unique genotypes and remove duplicates.</w:t>
       </w:r>
     </w:p>
     <w:p>
@@ -1593,7 +2025,77 @@
         <w:rPr>
           <w:rFonts w:ascii="Times New Roman" w:hAnsi="Times New Roman" w:cs="Times New Roman"/>
         </w:rPr>
-        <w:t xml:space="preserve">Before any analyses were conducted, microsatellite loci were tested for conformance to Hardy-Weinberg equilibrium and linkage equilibrium using GenAlEx version 6.502 (Peakall and Smouse 2006; Peakall and Smouse 2012) using sequential </w:t>
+        <w:t xml:space="preserve">Before any analyses were conducted, microsatellite loci were tested for conformance to Hardy-Weinberg equilibrium and linkage equilibrium using </w:t>
+      </w:r>
+      <w:proofErr w:type="spellStart"/>
+      <w:r>
+        <w:rPr>
+          <w:rFonts w:ascii="Times New Roman" w:hAnsi="Times New Roman" w:cs="Times New Roman"/>
+        </w:rPr>
+        <w:t>GenAlEx</w:t>
+      </w:r>
+      <w:proofErr w:type="spellEnd"/>
+      <w:r>
+        <w:rPr>
+          <w:rFonts w:ascii="Times New Roman" w:hAnsi="Times New Roman" w:cs="Times New Roman"/>
+        </w:rPr>
+        <w:t xml:space="preserve"> version 6.502 (</w:t>
+      </w:r>
+      <w:proofErr w:type="spellStart"/>
+      <w:r>
+        <w:rPr>
+          <w:rFonts w:ascii="Times New Roman" w:hAnsi="Times New Roman" w:cs="Times New Roman"/>
+        </w:rPr>
+        <w:t>Peakall</w:t>
+      </w:r>
+      <w:proofErr w:type="spellEnd"/>
+      <w:r>
+        <w:rPr>
+          <w:rFonts w:ascii="Times New Roman" w:hAnsi="Times New Roman" w:cs="Times New Roman"/>
+        </w:rPr>
+        <w:t xml:space="preserve"> and </w:t>
+      </w:r>
+      <w:proofErr w:type="spellStart"/>
+      <w:r>
+        <w:rPr>
+          <w:rFonts w:ascii="Times New Roman" w:hAnsi="Times New Roman" w:cs="Times New Roman"/>
+        </w:rPr>
+        <w:t>Smouse</w:t>
+      </w:r>
+      <w:proofErr w:type="spellEnd"/>
+      <w:r>
+        <w:rPr>
+          <w:rFonts w:ascii="Times New Roman" w:hAnsi="Times New Roman" w:cs="Times New Roman"/>
+        </w:rPr>
+        <w:t xml:space="preserve"> 2006; </w:t>
+      </w:r>
+      <w:proofErr w:type="spellStart"/>
+      <w:r>
+        <w:rPr>
+          <w:rFonts w:ascii="Times New Roman" w:hAnsi="Times New Roman" w:cs="Times New Roman"/>
+        </w:rPr>
+        <w:t>Peakall</w:t>
+      </w:r>
+      <w:proofErr w:type="spellEnd"/>
+      <w:r>
+        <w:rPr>
+          <w:rFonts w:ascii="Times New Roman" w:hAnsi="Times New Roman" w:cs="Times New Roman"/>
+        </w:rPr>
+        <w:t xml:space="preserve"> and </w:t>
+      </w:r>
+      <w:proofErr w:type="spellStart"/>
+      <w:r>
+        <w:rPr>
+          <w:rFonts w:ascii="Times New Roman" w:hAnsi="Times New Roman" w:cs="Times New Roman"/>
+        </w:rPr>
+        <w:t>Smouse</w:t>
+      </w:r>
+      <w:proofErr w:type="spellEnd"/>
+      <w:r>
+        <w:rPr>
+          <w:rFonts w:ascii="Times New Roman" w:hAnsi="Times New Roman" w:cs="Times New Roman"/>
+        </w:rPr>
+        <w:t xml:space="preserve"> 2012) using sequential </w:t>
       </w:r>
       <w:r>
         <w:rPr>
@@ -1630,20 +2132,20 @@
         <w:rPr>
           <w:rFonts w:ascii="Times New Roman" w:eastAsia="Calibri" w:hAnsi="Times New Roman" w:cs="Times New Roman"/>
         </w:rPr>
-        <w:t xml:space="preserve"> as sampling locations for samples collected for these and later analyses. </w:t>
-      </w:r>
-      <w:r>
-        <w:rPr>
-          <w:rFonts w:ascii="Times New Roman" w:hAnsi="Times New Roman" w:cs="Times New Roman"/>
-        </w:rPr>
-        <w:t xml:space="preserve">We then examined genetic diversity within and among coyote populations in our study </w:t>
-      </w:r>
-      <w:r>
-        <w:rPr>
-          <w:rFonts w:ascii="Times New Roman" w:hAnsi="Times New Roman" w:cs="Times New Roman"/>
+        <w:t xml:space="preserve"> as sampling locations for samples collected for these and </w:t>
+      </w:r>
+      <w:r>
+        <w:rPr>
+          <w:rFonts w:ascii="Times New Roman" w:eastAsia="Calibri" w:hAnsi="Times New Roman" w:cs="Times New Roman"/>
         </w:rPr>
         <w:lastRenderedPageBreak/>
-        <w:t>areas by calculating the number of alleles, allelic richness, expected and observed heterozygosity (H</w:t>
+        <w:t xml:space="preserve">later analyses. </w:t>
+      </w:r>
+      <w:r>
+        <w:rPr>
+          <w:rFonts w:ascii="Times New Roman" w:hAnsi="Times New Roman" w:cs="Times New Roman"/>
+        </w:rPr>
+        <w:t>We then examined genetic diversity within and among coyote populations in our study areas by calculating the number of alleles, allelic richness, expected and observed heterozygosity (H</w:t>
       </w:r>
       <w:r>
         <w:rPr>
@@ -1669,7 +2171,21 @@
         <w:rPr>
           <w:rFonts w:ascii="Times New Roman" w:hAnsi="Times New Roman" w:cs="Times New Roman"/>
         </w:rPr>
-        <w:t xml:space="preserve">) in GenAlEx. Because small sample sizes can negatively bias genetic diversity estimates, we did a rarefaction analysis in HP-Rare </w:t>
+        <w:t xml:space="preserve">) in </w:t>
+      </w:r>
+      <w:proofErr w:type="spellStart"/>
+      <w:r>
+        <w:rPr>
+          <w:rFonts w:ascii="Times New Roman" w:hAnsi="Times New Roman" w:cs="Times New Roman"/>
+        </w:rPr>
+        <w:t>GenAlEx</w:t>
+      </w:r>
+      <w:proofErr w:type="spellEnd"/>
+      <w:r>
+        <w:rPr>
+          <w:rFonts w:ascii="Times New Roman" w:hAnsi="Times New Roman" w:cs="Times New Roman"/>
+        </w:rPr>
+        <w:t xml:space="preserve">. Because small sample sizes can negatively bias genetic diversity estimates, we did a rarefaction analysis in HP-Rare </w:t>
       </w:r>
       <w:r>
         <w:rPr>
@@ -1706,7 +2222,21 @@
         <w:rPr>
           <w:rFonts w:ascii="Times New Roman" w:hAnsi="Times New Roman" w:cs="Times New Roman"/>
         </w:rPr>
-        <w:t xml:space="preserve"> to develop estimates of allelic richness corrected for unequal sample sizes.  Additionally, we measured pairwise relatedness (r) among coyotes within and among sampling locations in GenAlEx to identify close relatives (first and second order) in our dataset.</w:t>
+        <w:t xml:space="preserve"> to develop estimates of allelic richness corrected for unequal sample sizes.  Additionally, we measured pairwise relatedness (r) among coyotes within and among sampling locations in </w:t>
+      </w:r>
+      <w:proofErr w:type="spellStart"/>
+      <w:r>
+        <w:rPr>
+          <w:rFonts w:ascii="Times New Roman" w:hAnsi="Times New Roman" w:cs="Times New Roman"/>
+        </w:rPr>
+        <w:t>GenAlEx</w:t>
+      </w:r>
+      <w:proofErr w:type="spellEnd"/>
+      <w:r>
+        <w:rPr>
+          <w:rFonts w:ascii="Times New Roman" w:hAnsi="Times New Roman" w:cs="Times New Roman"/>
+        </w:rPr>
+        <w:t xml:space="preserve"> to identify close relatives (first and second order) in our dataset.</w:t>
       </w:r>
     </w:p>
     <w:p>
@@ -1768,7 +2298,35 @@
         <w:rPr>
           <w:rFonts w:ascii="Times New Roman" w:hAnsi="Times New Roman" w:cs="Times New Roman"/>
         </w:rPr>
-        <w:t xml:space="preserve"> to gene flow. Therefore, we used the Hubisz et al. (2009) LOCPRIOR model that improves STRUCTURE’s ability to detect weak population structure by using geographic sampling location as a prior. We also used the population admixture model with correlated allele frequencies. Each run consisted of 100,000 Markov chain Monte Carlo iterations following a burn-in period of 10,000 iterations. We tested the likelihood of K=1 through K=4 for the </w:t>
+        <w:t xml:space="preserve"> to gene flow. Therefore, we used the </w:t>
+      </w:r>
+      <w:proofErr w:type="spellStart"/>
+      <w:r>
+        <w:rPr>
+          <w:rFonts w:ascii="Times New Roman" w:hAnsi="Times New Roman" w:cs="Times New Roman"/>
+        </w:rPr>
+        <w:t>Hubisz</w:t>
+      </w:r>
+      <w:proofErr w:type="spellEnd"/>
+      <w:r>
+        <w:rPr>
+          <w:rFonts w:ascii="Times New Roman" w:hAnsi="Times New Roman" w:cs="Times New Roman"/>
+        </w:rPr>
+        <w:t xml:space="preserve"> et al. (2009) LOCPRIOR model that improves STRUCTURE’s ability to detect weak population structure by using geographic sampling location as a prior. We </w:t>
+      </w:r>
+      <w:del w:id="20" w:author="amandacoenfry@gmail.com" w:date="2021-01-17T15:47:00Z">
+        <w:r>
+          <w:rPr>
+            <w:rFonts w:ascii="Times New Roman" w:hAnsi="Times New Roman" w:cs="Times New Roman"/>
+          </w:rPr>
+          <w:delText xml:space="preserve">also </w:delText>
+        </w:r>
+      </w:del>
+      <w:r>
+        <w:rPr>
+          <w:rFonts w:ascii="Times New Roman" w:hAnsi="Times New Roman" w:cs="Times New Roman"/>
+        </w:rPr>
+        <w:t xml:space="preserve">used the population admixture model with correlated allele frequencies. Each run consisted of 100,000 Markov chain Monte Carlo iterations following a burn-in period of 10,000 iterations. We tested the likelihood of K=1 through K=4 for the </w:t>
       </w:r>
       <w:r>
         <w:rPr>
@@ -1804,7 +2362,49 @@
         <w:rPr>
           <w:rFonts w:ascii="Times New Roman" w:hAnsi="Times New Roman" w:cs="Times New Roman"/>
         </w:rPr>
-        <w:t>, where K is the true number of populations. Ten replicates were conducted for each K. We determined K by examining plots of the mean likelihood value ln Pr(X|K) and calculating ∆K (Evanno et al. 2005) in STRUCTURE HARVESTER (Earl and vonHoldt 2011).  The program CLUMPP (Jakobsson and Rosenberg 2007) was used to compile individual assignments across replicates and we used custom R code implemented in the ggplot2 package to create bar plots to visualize results.</w:t>
+        <w:t xml:space="preserve">, where K is the true number of populations. Ten replicates were conducted for each K. We determined K by examining plots of the mean likelihood value ln </w:t>
+      </w:r>
+      <w:proofErr w:type="spellStart"/>
+      <w:r>
+        <w:rPr>
+          <w:rFonts w:ascii="Times New Roman" w:hAnsi="Times New Roman" w:cs="Times New Roman"/>
+        </w:rPr>
+        <w:t>Pr</w:t>
+      </w:r>
+      <w:proofErr w:type="spellEnd"/>
+      <w:r>
+        <w:rPr>
+          <w:rFonts w:ascii="Times New Roman" w:hAnsi="Times New Roman" w:cs="Times New Roman"/>
+        </w:rPr>
+        <w:t>(X|K) and calculating ∆K (</w:t>
+      </w:r>
+      <w:proofErr w:type="spellStart"/>
+      <w:r>
+        <w:rPr>
+          <w:rFonts w:ascii="Times New Roman" w:hAnsi="Times New Roman" w:cs="Times New Roman"/>
+        </w:rPr>
+        <w:t>Evanno</w:t>
+      </w:r>
+      <w:proofErr w:type="spellEnd"/>
+      <w:r>
+        <w:rPr>
+          <w:rFonts w:ascii="Times New Roman" w:hAnsi="Times New Roman" w:cs="Times New Roman"/>
+        </w:rPr>
+        <w:t xml:space="preserve"> et al. 2005) in STRUCTURE HARVESTER (Earl and </w:t>
+      </w:r>
+      <w:proofErr w:type="spellStart"/>
+      <w:r>
+        <w:rPr>
+          <w:rFonts w:ascii="Times New Roman" w:hAnsi="Times New Roman" w:cs="Times New Roman"/>
+        </w:rPr>
+        <w:t>vonHoldt</w:t>
+      </w:r>
+      <w:proofErr w:type="spellEnd"/>
+      <w:r>
+        <w:rPr>
+          <w:rFonts w:ascii="Times New Roman" w:hAnsi="Times New Roman" w:cs="Times New Roman"/>
+        </w:rPr>
+        <w:t xml:space="preserve"> 2011).  The program CLUMPP (Jakobsson and Rosenberg 2007) was used to compile individual assignments across replicates and we used custom R code implemented in the ggplot2 package to create bar plots to visualize results.</w:t>
       </w:r>
     </w:p>
     <w:p>
@@ -1818,7 +2418,21 @@
         <w:rPr>
           <w:rFonts w:ascii="Times New Roman" w:hAnsi="Times New Roman" w:cs="Times New Roman"/>
         </w:rPr>
-        <w:t>We also examined population genetic structure by estimating pairwise F</w:t>
+        <w:t xml:space="preserve">We </w:t>
+      </w:r>
+      <w:del w:id="21" w:author="amandacoenfry@gmail.com" w:date="2021-01-17T15:47:00Z">
+        <w:r>
+          <w:rPr>
+            <w:rFonts w:ascii="Times New Roman" w:hAnsi="Times New Roman" w:cs="Times New Roman"/>
+          </w:rPr>
+          <w:delText xml:space="preserve">also </w:delText>
+        </w:r>
+      </w:del>
+      <w:r>
+        <w:rPr>
+          <w:rFonts w:ascii="Times New Roman" w:hAnsi="Times New Roman" w:cs="Times New Roman"/>
+        </w:rPr>
+        <w:t>examined population genetic structure by estimating pairwise F</w:t>
       </w:r>
       <w:r>
         <w:rPr>
@@ -1831,7 +2445,21 @@
         <w:rPr>
           <w:rFonts w:ascii="Times New Roman" w:hAnsi="Times New Roman" w:cs="Times New Roman"/>
         </w:rPr>
-        <w:t xml:space="preserve"> values (a measure of genetic differentiation) among sampling locations in an AMOVA framework in GenAlEx. Significance of pairwise F</w:t>
+        <w:t xml:space="preserve"> values (a measure of genetic differentiation) among sampling locations in an AMOVA framework in </w:t>
+      </w:r>
+      <w:proofErr w:type="spellStart"/>
+      <w:r>
+        <w:rPr>
+          <w:rFonts w:ascii="Times New Roman" w:hAnsi="Times New Roman" w:cs="Times New Roman"/>
+        </w:rPr>
+        <w:t>GenAlEx</w:t>
+      </w:r>
+      <w:proofErr w:type="spellEnd"/>
+      <w:r>
+        <w:rPr>
+          <w:rFonts w:ascii="Times New Roman" w:hAnsi="Times New Roman" w:cs="Times New Roman"/>
+        </w:rPr>
+        <w:t>. Significance of pairwise F</w:t>
       </w:r>
       <w:r>
         <w:rPr>
@@ -1844,14 +2472,98 @@
         <w:rPr>
           <w:rFonts w:ascii="Times New Roman" w:hAnsi="Times New Roman" w:cs="Times New Roman"/>
         </w:rPr>
-        <w:t xml:space="preserve"> values was determined through 999 permutations. We also calculated Nei’s genetic distance (Nei 1972; Nei 1978) among sampling locations in GenAlEx. Nei’s genetic distance matrix was paired with a geographic distance matrix to test for isolation by distance (IBD), which occurs when genetic </w:t>
+        <w:t xml:space="preserve"> values was determined through 999 permutations. We </w:t>
+      </w:r>
+      <w:del w:id="22" w:author="amandacoenfry@gmail.com" w:date="2021-01-17T15:48:00Z">
+        <w:r>
+          <w:rPr>
+            <w:rFonts w:ascii="Times New Roman" w:hAnsi="Times New Roman" w:cs="Times New Roman"/>
+          </w:rPr>
+          <w:delText xml:space="preserve">also </w:delText>
+        </w:r>
+      </w:del>
+      <w:r>
+        <w:rPr>
+          <w:rFonts w:ascii="Times New Roman" w:hAnsi="Times New Roman" w:cs="Times New Roman"/>
+        </w:rPr>
+        <w:t xml:space="preserve">calculated </w:t>
+      </w:r>
+      <w:proofErr w:type="spellStart"/>
+      <w:r>
+        <w:rPr>
+          <w:rFonts w:ascii="Times New Roman" w:hAnsi="Times New Roman" w:cs="Times New Roman"/>
+        </w:rPr>
+        <w:t>Nei’s</w:t>
+      </w:r>
+      <w:proofErr w:type="spellEnd"/>
+      <w:r>
+        <w:rPr>
+          <w:rFonts w:ascii="Times New Roman" w:hAnsi="Times New Roman" w:cs="Times New Roman"/>
+        </w:rPr>
+        <w:t xml:space="preserve"> genetic distance (</w:t>
+      </w:r>
+      <w:proofErr w:type="spellStart"/>
+      <w:r>
+        <w:rPr>
+          <w:rFonts w:ascii="Times New Roman" w:hAnsi="Times New Roman" w:cs="Times New Roman"/>
+        </w:rPr>
+        <w:t>Nei</w:t>
+      </w:r>
+      <w:proofErr w:type="spellEnd"/>
+      <w:r>
+        <w:rPr>
+          <w:rFonts w:ascii="Times New Roman" w:hAnsi="Times New Roman" w:cs="Times New Roman"/>
+        </w:rPr>
+        <w:t xml:space="preserve"> 1972; </w:t>
+      </w:r>
+      <w:proofErr w:type="spellStart"/>
+      <w:r>
+        <w:rPr>
+          <w:rFonts w:ascii="Times New Roman" w:hAnsi="Times New Roman" w:cs="Times New Roman"/>
+        </w:rPr>
+        <w:t>Nei</w:t>
+      </w:r>
+      <w:proofErr w:type="spellEnd"/>
+      <w:r>
+        <w:rPr>
+          <w:rFonts w:ascii="Times New Roman" w:hAnsi="Times New Roman" w:cs="Times New Roman"/>
+        </w:rPr>
+        <w:t xml:space="preserve"> 1978) among sampling locations in </w:t>
+      </w:r>
+      <w:proofErr w:type="spellStart"/>
+      <w:r>
+        <w:rPr>
+          <w:rFonts w:ascii="Times New Roman" w:hAnsi="Times New Roman" w:cs="Times New Roman"/>
+        </w:rPr>
+        <w:t>GenAlEx</w:t>
+      </w:r>
+      <w:proofErr w:type="spellEnd"/>
+      <w:r>
+        <w:rPr>
+          <w:rFonts w:ascii="Times New Roman" w:hAnsi="Times New Roman" w:cs="Times New Roman"/>
+        </w:rPr>
+        <w:t xml:space="preserve">. </w:t>
+      </w:r>
+      <w:proofErr w:type="spellStart"/>
+      <w:r>
+        <w:rPr>
+          <w:rFonts w:ascii="Times New Roman" w:hAnsi="Times New Roman" w:cs="Times New Roman"/>
+        </w:rPr>
+        <w:t>Nei’s</w:t>
+      </w:r>
+      <w:proofErr w:type="spellEnd"/>
+      <w:r>
+        <w:rPr>
+          <w:rFonts w:ascii="Times New Roman" w:hAnsi="Times New Roman" w:cs="Times New Roman"/>
+        </w:rPr>
+        <w:t xml:space="preserve"> genetic distance matrix was paired with a </w:t>
       </w:r>
       <w:r>
         <w:rPr>
           <w:rFonts w:ascii="Times New Roman" w:hAnsi="Times New Roman" w:cs="Times New Roman"/>
         </w:rPr>
         <w:lastRenderedPageBreak/>
-        <w:t>distance between sampling locations increases with geographic distance. Geographical distance was calculated as the Euclidean distance between locations where pairs of individuals were sampled, recorded as GPS points (decimal latitude and longitude). For individuals that were detected twice, we used two averaged locations to represent their detection center. The relationship between genetic and geographic distance in our study area</w:t>
+        <w:t>geographic distance matrix to test for isolation by distance (IBD), which occurs when genetic distance between sampling locations increases with geographic distance. Geographical distance was calculated as the Euclidean distance between locations where pairs of individuals were sampled, recorded as GPS points (decimal latitude and longitude). For individuals that were detected twice, we used two averaged locations to represent their detection center. The relationship between genetic and geographic distance in our study area</w:t>
       </w:r>
       <w:r>
         <w:rPr>
@@ -1865,19 +2577,41 @@
         </w:rPr>
         <w:t xml:space="preserve"> was assessed with Mantel tests in the R package </w:t>
       </w:r>
-      <w:commentRangeStart w:id="3"/>
-      <w:r>
-        <w:rPr>
-          <w:rFonts w:ascii="Times New Roman" w:hAnsi="Times New Roman" w:cs="Times New Roman"/>
-        </w:rPr>
-        <w:t>Ecodist (Goslee et al. 2015).</w:t>
-      </w:r>
-      <w:commentRangeEnd w:id="3"/>
+      <w:commentRangeStart w:id="23"/>
+      <w:proofErr w:type="spellStart"/>
+      <w:r>
+        <w:rPr>
+          <w:rFonts w:ascii="Times New Roman" w:hAnsi="Times New Roman" w:cs="Times New Roman"/>
+        </w:rPr>
+        <w:t>Ecodist</w:t>
+      </w:r>
+      <w:proofErr w:type="spellEnd"/>
+      <w:r>
+        <w:rPr>
+          <w:rFonts w:ascii="Times New Roman" w:hAnsi="Times New Roman" w:cs="Times New Roman"/>
+        </w:rPr>
+        <w:t xml:space="preserve"> (</w:t>
+      </w:r>
+      <w:proofErr w:type="spellStart"/>
+      <w:r>
+        <w:rPr>
+          <w:rFonts w:ascii="Times New Roman" w:hAnsi="Times New Roman" w:cs="Times New Roman"/>
+        </w:rPr>
+        <w:t>Goslee</w:t>
+      </w:r>
+      <w:proofErr w:type="spellEnd"/>
+      <w:r>
+        <w:rPr>
+          <w:rFonts w:ascii="Times New Roman" w:hAnsi="Times New Roman" w:cs="Times New Roman"/>
+        </w:rPr>
+        <w:t xml:space="preserve"> et al. 2015).</w:t>
+      </w:r>
+      <w:commentRangeEnd w:id="23"/>
       <w:r>
         <w:rPr>
           <w:rStyle w:val="CommentReference"/>
         </w:rPr>
-        <w:commentReference w:id="3"/>
+        <w:commentReference w:id="23"/>
       </w:r>
       <w:r>
         <w:rPr>
@@ -1890,6 +2624,7 @@
       <w:pPr>
         <w:spacing w:line="480" w:lineRule="auto"/>
         <w:rPr>
+          <w:del w:id="24" w:author="amandacoenfry@gmail.com" w:date="2021-01-17T15:48:00Z"/>
           <w:rFonts w:ascii="Times New Roman" w:hAnsi="Times New Roman" w:cs="Times New Roman"/>
         </w:rPr>
       </w:pPr>
@@ -1989,26 +2724,35 @@
         </w:rPr>
         <w:t xml:space="preserve"> counts from below 10,000 to over 202,000 (</w:t>
       </w:r>
-      <w:commentRangeStart w:id="4"/>
+      <w:commentRangeStart w:id="25"/>
       <w:r>
         <w:rPr>
           <w:rFonts w:ascii="Times New Roman" w:hAnsi="Times New Roman" w:cs="Times New Roman"/>
           <w:highlight w:val="yellow"/>
         </w:rPr>
-        <w:t>Caltrans gis</w:t>
-      </w:r>
+        <w:t xml:space="preserve">Caltrans </w:t>
+      </w:r>
+      <w:proofErr w:type="spellStart"/>
+      <w:r>
+        <w:rPr>
+          <w:rFonts w:ascii="Times New Roman" w:hAnsi="Times New Roman" w:cs="Times New Roman"/>
+          <w:highlight w:val="yellow"/>
+        </w:rPr>
+        <w:t>gis</w:t>
+      </w:r>
+      <w:proofErr w:type="spellEnd"/>
       <w:r>
         <w:rPr>
           <w:rFonts w:ascii="Times New Roman" w:hAnsi="Times New Roman" w:cs="Times New Roman"/>
         </w:rPr>
         <w:t xml:space="preserve"> source</w:t>
       </w:r>
-      <w:commentRangeEnd w:id="4"/>
+      <w:commentRangeEnd w:id="25"/>
       <w:r>
         <w:rPr>
           <w:rStyle w:val="CommentReference"/>
         </w:rPr>
-        <w:commentReference w:id="4"/>
+        <w:commentReference w:id="25"/>
       </w:r>
       <w:r>
         <w:rPr>
@@ -2016,6 +2760,14 @@
         </w:rPr>
         <w:t>). Highway cells within each section were then coded based on which traffic rate bin they fell within.</w:t>
       </w:r>
+      <w:ins w:id="26" w:author="amandacoenfry@gmail.com" w:date="2021-01-17T15:48:00Z">
+        <w:r>
+          <w:rPr>
+            <w:rFonts w:ascii="Times New Roman" w:hAnsi="Times New Roman" w:cs="Times New Roman"/>
+          </w:rPr>
+          <w:t xml:space="preserve"> </w:t>
+        </w:r>
+      </w:ins>
     </w:p>
     <w:p>
       <w:pPr>
@@ -2028,21 +2780,7 @@
         <w:rPr>
           <w:rFonts w:ascii="Times New Roman" w:hAnsi="Times New Roman" w:cs="Times New Roman"/>
         </w:rPr>
-        <w:t xml:space="preserve">Connectivity between two points </w:t>
-      </w:r>
-      <w:proofErr w:type="gramStart"/>
-      <w:r>
-        <w:rPr>
-          <w:rFonts w:ascii="Times New Roman" w:hAnsi="Times New Roman" w:cs="Times New Roman"/>
-        </w:rPr>
-        <w:t>are</w:t>
-      </w:r>
-      <w:proofErr w:type="gramEnd"/>
-      <w:r>
-        <w:rPr>
-          <w:rFonts w:ascii="Times New Roman" w:hAnsi="Times New Roman" w:cs="Times New Roman"/>
-        </w:rPr>
-        <w:t xml:space="preserve"> assessed along all possible pathways based on an eight</w:t>
+        <w:t>Connectivity between two points are assessed along all possible pathways based on an eight</w:t>
       </w:r>
       <w:r>
         <w:rPr>
@@ -2086,31 +2824,53 @@
         </w:rPr>
         <w:t xml:space="preserve">maximum-likelihood population effects (MLPE) </w:t>
       </w:r>
-      <w:commentRangeStart w:id="5"/>
+      <w:commentRangeStart w:id="27"/>
       <w:r>
         <w:rPr>
           <w:rFonts w:ascii="Times New Roman" w:hAnsi="Times New Roman" w:cs="Times New Roman"/>
         </w:rPr>
         <w:t>parameterization</w:t>
       </w:r>
-      <w:commentRangeEnd w:id="5"/>
+      <w:commentRangeEnd w:id="27"/>
       <w:r>
         <w:rPr>
           <w:rStyle w:val="CommentReference"/>
         </w:rPr>
-        <w:commentReference w:id="5"/>
-      </w:r>
-      <w:r>
-        <w:rPr>
-          <w:rFonts w:ascii="Times New Roman" w:hAnsi="Times New Roman" w:cs="Times New Roman"/>
-        </w:rPr>
-        <w:t xml:space="preserve"> in the R package ResistanceGA</w:t>
-      </w:r>
-      <w:r>
-        <w:rPr>
-          <w:rFonts w:ascii="Times New Roman" w:hAnsi="Times New Roman" w:cs="Times New Roman"/>
-        </w:rPr>
-        <w:t xml:space="preserve"> to account for the nonindependence of values within pairwise distance matrices (Clarke et al.2002; Van Strien et al. 2012</w:t>
+        <w:commentReference w:id="27"/>
+      </w:r>
+      <w:r>
+        <w:rPr>
+          <w:rFonts w:ascii="Times New Roman" w:hAnsi="Times New Roman" w:cs="Times New Roman"/>
+        </w:rPr>
+        <w:t xml:space="preserve"> in the R package </w:t>
+      </w:r>
+      <w:proofErr w:type="spellStart"/>
+      <w:r>
+        <w:rPr>
+          <w:rFonts w:ascii="Times New Roman" w:hAnsi="Times New Roman" w:cs="Times New Roman"/>
+        </w:rPr>
+        <w:t>ResistanceGA</w:t>
+      </w:r>
+      <w:proofErr w:type="spellEnd"/>
+      <w:r>
+        <w:rPr>
+          <w:rFonts w:ascii="Times New Roman" w:hAnsi="Times New Roman" w:cs="Times New Roman"/>
+        </w:rPr>
+        <w:t xml:space="preserve"> to account for the nonindependence of values within pairwise distance matrices (Clarke et al.2002; Van </w:t>
+      </w:r>
+      <w:proofErr w:type="spellStart"/>
+      <w:r>
+        <w:rPr>
+          <w:rFonts w:ascii="Times New Roman" w:hAnsi="Times New Roman" w:cs="Times New Roman"/>
+        </w:rPr>
+        <w:t>Strien</w:t>
+      </w:r>
+      <w:proofErr w:type="spellEnd"/>
+      <w:r>
+        <w:rPr>
+          <w:rFonts w:ascii="Times New Roman" w:hAnsi="Times New Roman" w:cs="Times New Roman"/>
+        </w:rPr>
+        <w:t xml:space="preserve"> et al. 2012</w:t>
       </w:r>
       <w:r>
         <w:rPr>
@@ -2188,7 +2948,21 @@
         <w:rPr>
           <w:rFonts w:ascii="Times New Roman" w:hAnsi="Times New Roman" w:cs="Times New Roman"/>
         </w:rPr>
-        <w:t xml:space="preserve">327 mesopredator scats from our hiking </w:t>
+        <w:t xml:space="preserve">327 </w:t>
+      </w:r>
+      <w:proofErr w:type="spellStart"/>
+      <w:r>
+        <w:rPr>
+          <w:rFonts w:ascii="Times New Roman" w:hAnsi="Times New Roman" w:cs="Times New Roman"/>
+        </w:rPr>
+        <w:t>mesopredator</w:t>
+      </w:r>
+      <w:proofErr w:type="spellEnd"/>
+      <w:r>
+        <w:rPr>
+          <w:rFonts w:ascii="Times New Roman" w:hAnsi="Times New Roman" w:cs="Times New Roman"/>
+        </w:rPr>
+        <w:t xml:space="preserve"> scats from our hiking </w:t>
       </w:r>
       <w:r>
         <w:rPr>
@@ -2200,16 +2974,8 @@
         <w:rPr>
           <w:rFonts w:ascii="Times New Roman" w:hAnsi="Times New Roman" w:cs="Times New Roman"/>
         </w:rPr>
-        <w:t xml:space="preserve"> road </w:t>
-      </w:r>
-      <w:proofErr w:type="gramStart"/>
-      <w:r>
-        <w:rPr>
-          <w:rFonts w:ascii="Times New Roman" w:hAnsi="Times New Roman" w:cs="Times New Roman"/>
-        </w:rPr>
-        <w:t>transects</w:t>
-      </w:r>
-      <w:proofErr w:type="gramEnd"/>
+        <w:t xml:space="preserve"> road transects</w:t>
+      </w:r>
       <w:r>
         <w:rPr>
           <w:rFonts w:ascii="Times New Roman" w:hAnsi="Times New Roman" w:cs="Times New Roman"/>
@@ -2354,14 +3120,7 @@
         <w:rPr>
           <w:rFonts w:ascii="Times New Roman" w:hAnsi="Times New Roman" w:cs="Times New Roman"/>
         </w:rPr>
-        <w:t xml:space="preserve"> and I-</w:t>
-      </w:r>
-      <w:proofErr w:type="gramStart"/>
-      <w:r>
-        <w:rPr>
-          <w:rFonts w:ascii="Times New Roman" w:hAnsi="Times New Roman" w:cs="Times New Roman"/>
-        </w:rPr>
-        <w:t>680</w:t>
+        <w:t xml:space="preserve"> and I-680</w:t>
       </w:r>
       <w:r>
         <w:rPr>
@@ -2373,20 +3132,41 @@
         <w:rPr>
           <w:rFonts w:ascii="Times New Roman" w:hAnsi="Times New Roman" w:cs="Times New Roman"/>
         </w:rPr>
-        <w:t>.</w:t>
-      </w:r>
-      <w:proofErr w:type="gramEnd"/>
-      <w:r>
-        <w:rPr>
-          <w:rFonts w:ascii="Times New Roman" w:hAnsi="Times New Roman" w:cs="Times New Roman"/>
-        </w:rPr>
-        <w:t xml:space="preserve"> For </w:t>
-      </w:r>
-      <w:r>
-        <w:rPr>
-          <w:rFonts w:ascii="Times New Roman" w:hAnsi="Times New Roman" w:cs="Times New Roman"/>
-        </w:rPr>
-        <w:t>I-580 in the BA region, samples were largely located north of the highway, while in the S</w:t>
+        <w:t xml:space="preserve">. For </w:t>
+      </w:r>
+      <w:r>
+        <w:rPr>
+          <w:rFonts w:ascii="Times New Roman" w:hAnsi="Times New Roman" w:cs="Times New Roman"/>
+        </w:rPr>
+        <w:t xml:space="preserve">I-580 in the </w:t>
+      </w:r>
+      <w:del w:id="28" w:author="amandacoenfry@gmail.com" w:date="2021-01-17T15:48:00Z">
+        <w:r>
+          <w:rPr>
+            <w:rFonts w:ascii="Times New Roman" w:hAnsi="Times New Roman" w:cs="Times New Roman"/>
+          </w:rPr>
+          <w:delText xml:space="preserve">BA </w:delText>
+        </w:r>
+      </w:del>
+      <w:ins w:id="29" w:author="amandacoenfry@gmail.com" w:date="2021-01-17T15:48:00Z">
+        <w:r>
+          <w:rPr>
+            <w:rFonts w:ascii="Times New Roman" w:hAnsi="Times New Roman" w:cs="Times New Roman"/>
+          </w:rPr>
+          <w:t>East Bay</w:t>
+        </w:r>
+        <w:r>
+          <w:rPr>
+            <w:rFonts w:ascii="Times New Roman" w:hAnsi="Times New Roman" w:cs="Times New Roman"/>
+          </w:rPr>
+          <w:t xml:space="preserve"> </w:t>
+        </w:r>
+      </w:ins>
+      <w:r>
+        <w:rPr>
+          <w:rFonts w:ascii="Times New Roman" w:hAnsi="Times New Roman" w:cs="Times New Roman"/>
+        </w:rPr>
+        <w:t>region, samples were largely located north of the highway, while in the S</w:t>
       </w:r>
       <w:r>
         <w:rPr>
@@ -2436,7 +3216,7 @@
         </w:rPr>
         <w:t xml:space="preserve"> </w:t>
       </w:r>
-      <w:del w:id="6" w:author="Amanda Elise Coen" w:date="2021-01-17T04:08:00Z">
+      <w:del w:id="30" w:author="Amanda Elise Coen" w:date="2021-01-17T04:08:00Z">
         <w:r>
           <w:rPr>
             <w:rFonts w:ascii="Times New Roman" w:hAnsi="Times New Roman" w:cs="Times New Roman"/>
@@ -2456,7 +3236,7 @@
         </w:rPr>
         <w:t>20 samples on the West side</w:t>
       </w:r>
-      <w:ins w:id="7" w:author="Amanda Elise Coen" w:date="2021-01-17T04:08:00Z">
+      <w:ins w:id="31" w:author="Amanda Elise Coen" w:date="2021-01-17T04:08:00Z">
         <w:r>
           <w:rPr>
             <w:rFonts w:ascii="Times New Roman" w:hAnsi="Times New Roman" w:cs="Times New Roman"/>
@@ -2618,7 +3398,7 @@
         </w:rPr>
         <w:t>) deviated significantly from Hardy Weinberg equilibrium in at least on</w:t>
       </w:r>
-      <w:ins w:id="8" w:author="Amanda Elise Coen" w:date="2021-01-17T04:08:00Z">
+      <w:ins w:id="32" w:author="Amanda Elise Coen" w:date="2021-01-17T04:08:00Z">
         <w:r>
           <w:rPr>
             <w:rFonts w:ascii="Times New Roman" w:hAnsi="Times New Roman" w:cs="Times New Roman"/>
@@ -2754,11 +3534,19 @@
         </w:rPr>
         <w:t>)</w:t>
       </w:r>
-      <w:r>
-        <w:rPr>
-          <w:rFonts w:ascii="Times New Roman" w:hAnsi="Times New Roman" w:cs="Times New Roman"/>
-        </w:rPr>
-        <w:t xml:space="preserve">, respectively. </w:t>
+      <w:del w:id="33" w:author="amandacoenfry@gmail.com" w:date="2021-01-17T15:49:00Z">
+        <w:r>
+          <w:rPr>
+            <w:rFonts w:ascii="Times New Roman" w:hAnsi="Times New Roman" w:cs="Times New Roman"/>
+          </w:rPr>
+          <w:delText>, respectively</w:delText>
+        </w:r>
+      </w:del>
+      <w:r>
+        <w:rPr>
+          <w:rFonts w:ascii="Times New Roman" w:hAnsi="Times New Roman" w:cs="Times New Roman"/>
+        </w:rPr>
+        <w:t xml:space="preserve">. </w:t>
       </w:r>
       <w:r>
         <w:rPr>
@@ -2862,7 +3650,7 @@
         </w:rPr>
         <w:t>Bay</w:t>
       </w:r>
-      <w:ins w:id="9" w:author="Amanda Elise Coen" w:date="2021-01-17T04:09:00Z">
+      <w:ins w:id="34" w:author="Amanda Elise Coen" w:date="2021-01-17T04:09:00Z">
         <w:r>
           <w:rPr>
             <w:rFonts w:ascii="Times New Roman" w:hAnsi="Times New Roman" w:cs="Times New Roman"/>
@@ -2870,7 +3658,7 @@
           <w:t xml:space="preserve"> and </w:t>
         </w:r>
       </w:ins>
-      <w:del w:id="10" w:author="Amanda Elise Coen" w:date="2021-01-17T04:09:00Z">
+      <w:del w:id="35" w:author="Amanda Elise Coen" w:date="2021-01-17T04:09:00Z">
         <w:r>
           <w:rPr>
             <w:rFonts w:ascii="Times New Roman" w:hAnsi="Times New Roman" w:cs="Times New Roman"/>
@@ -2994,7 +3782,7 @@
         </w:rPr>
         <w:t xml:space="preserve"> (estimates of gene diversity in a population) were high </w:t>
       </w:r>
-      <w:ins w:id="11" w:author="Amanda Elise Coen" w:date="2021-01-17T04:10:00Z">
+      <w:ins w:id="36" w:author="Amanda Elise Coen" w:date="2021-01-17T04:10:00Z">
         <w:r>
           <w:rPr>
             <w:rFonts w:ascii="Times New Roman" w:hAnsi="Times New Roman" w:cs="Times New Roman"/>
@@ -3020,7 +3808,7 @@
         </w:rPr>
         <w:t xml:space="preserve"> for both species</w:t>
       </w:r>
-      <w:ins w:id="12" w:author="Amanda Elise Coen" w:date="2021-01-17T04:10:00Z">
+      <w:ins w:id="37" w:author="Amanda Elise Coen" w:date="2021-01-17T04:10:00Z">
         <w:r>
           <w:rPr>
             <w:rFonts w:ascii="Times New Roman" w:hAnsi="Times New Roman" w:cs="Times New Roman"/>
@@ -3034,7 +3822,7 @@
         </w:rPr>
         <w:t xml:space="preserve"> </w:t>
       </w:r>
-      <w:del w:id="13" w:author="Amanda Elise Coen" w:date="2021-01-17T04:10:00Z">
+      <w:del w:id="38" w:author="Amanda Elise Coen" w:date="2021-01-17T04:10:00Z">
         <w:r>
           <w:rPr>
             <w:rFonts w:ascii="Times New Roman" w:hAnsi="Times New Roman" w:cs="Times New Roman"/>
@@ -3048,7 +3836,7 @@
           <w:delText xml:space="preserve"> c</w:delText>
         </w:r>
       </w:del>
-      <w:ins w:id="14" w:author="Amanda Elise Coen" w:date="2021-01-17T04:10:00Z">
+      <w:ins w:id="39" w:author="Amanda Elise Coen" w:date="2021-01-17T04:10:00Z">
         <w:r>
           <w:rPr>
             <w:rFonts w:ascii="Times New Roman" w:hAnsi="Times New Roman" w:cs="Times New Roman"/>
@@ -3081,7 +3869,7 @@
         </w:rPr>
         <w:t xml:space="preserve"> </w:t>
       </w:r>
-      <w:del w:id="15" w:author="Amanda Elise Coen" w:date="2021-01-17T04:10:00Z">
+      <w:del w:id="40" w:author="Amanda Elise Coen" w:date="2021-01-17T04:10:00Z">
         <w:r>
           <w:rPr>
             <w:rFonts w:ascii="Times New Roman" w:hAnsi="Times New Roman" w:cs="Times New Roman"/>
@@ -3089,7 +3877,7 @@
           <w:delText xml:space="preserve">ranging </w:delText>
         </w:r>
       </w:del>
-      <w:ins w:id="16" w:author="Amanda Elise Coen" w:date="2021-01-17T04:10:00Z">
+      <w:ins w:id="41" w:author="Amanda Elise Coen" w:date="2021-01-17T04:10:00Z">
         <w:r>
           <w:rPr>
             <w:rFonts w:ascii="Times New Roman" w:hAnsi="Times New Roman" w:cs="Times New Roman"/>
@@ -3211,6 +3999,7 @@
         <w:rPr>
           <w:rFonts w:ascii="Times New Roman" w:hAnsi="Times New Roman" w:cs="Times New Roman"/>
         </w:rPr>
+        <w:lastRenderedPageBreak/>
         <w:t>Mean pairwise relatedness values (r) within sampling locations</w:t>
       </w:r>
       <w:r>
@@ -3307,14 +4096,7 @@
         <w:rPr>
           <w:rFonts w:ascii="Times New Roman" w:hAnsi="Times New Roman" w:cs="Times New Roman"/>
         </w:rPr>
-        <w:t xml:space="preserve">First order </w:t>
-      </w:r>
-      <w:r>
-        <w:rPr>
-          <w:rFonts w:ascii="Times New Roman" w:hAnsi="Times New Roman" w:cs="Times New Roman"/>
-        </w:rPr>
-        <w:lastRenderedPageBreak/>
-        <w:t xml:space="preserve">relationships </w:t>
+        <w:t xml:space="preserve">First order relationships </w:t>
       </w:r>
       <w:r>
         <w:rPr>
@@ -3466,21 +4248,7 @@
         <w:rPr>
           <w:rFonts w:ascii="Times New Roman" w:hAnsi="Times New Roman" w:cs="Times New Roman"/>
         </w:rPr>
-        <w:t xml:space="preserve">For gray </w:t>
-      </w:r>
-      <w:proofErr w:type="gramStart"/>
-      <w:r>
-        <w:rPr>
-          <w:rFonts w:ascii="Times New Roman" w:hAnsi="Times New Roman" w:cs="Times New Roman"/>
-        </w:rPr>
-        <w:t>fox</w:t>
-      </w:r>
-      <w:proofErr w:type="gramEnd"/>
-      <w:r>
-        <w:rPr>
-          <w:rFonts w:ascii="Times New Roman" w:hAnsi="Times New Roman" w:cs="Times New Roman"/>
-        </w:rPr>
-        <w:t xml:space="preserve"> the mean pairwise relatedness values were 0.11 for both sides of the highway. In the East</w:t>
+        <w:t>For gray fox the mean pairwise relatedness values were 0.11 for both sides of the highway. In the East</w:t>
       </w:r>
       <w:r>
         <w:rPr>
@@ -3568,21 +4336,35 @@
         <w:rPr>
           <w:rFonts w:ascii="Times New Roman" w:hAnsi="Times New Roman" w:cs="Times New Roman"/>
         </w:rPr>
-        <w:t xml:space="preserve"> (mean ln Pr(X|K) = -1226.13; Figure 2). One cluster consisted of 14 individuals from the W680 sampling location and one from the E680 location while the second cluster contained individuals from all three locations. </w:t>
-      </w:r>
-      <w:commentRangeStart w:id="17"/>
+        <w:t xml:space="preserve"> (mean ln </w:t>
+      </w:r>
+      <w:proofErr w:type="spellStart"/>
+      <w:r>
+        <w:rPr>
+          <w:rFonts w:ascii="Times New Roman" w:hAnsi="Times New Roman" w:cs="Times New Roman"/>
+        </w:rPr>
+        <w:t>Pr</w:t>
+      </w:r>
+      <w:proofErr w:type="spellEnd"/>
+      <w:r>
+        <w:rPr>
+          <w:rFonts w:ascii="Times New Roman" w:hAnsi="Times New Roman" w:cs="Times New Roman"/>
+        </w:rPr>
+        <w:t xml:space="preserve">(X|K) = -1226.13; Figure 2). One cluster consisted of 14 individuals from the W680 sampling location and one from the E680 location while the second cluster contained individuals from all three locations. </w:t>
+      </w:r>
+      <w:commentRangeStart w:id="42"/>
       <w:r>
         <w:rPr>
           <w:rFonts w:ascii="Times New Roman" w:hAnsi="Times New Roman" w:cs="Times New Roman"/>
         </w:rPr>
         <w:t>Relatedness within the W680 sampling locations was high</w:t>
       </w:r>
-      <w:commentRangeEnd w:id="17"/>
+      <w:commentRangeEnd w:id="42"/>
       <w:r>
         <w:rPr>
           <w:rStyle w:val="CommentReference"/>
         </w:rPr>
-        <w:commentReference w:id="17"/>
+        <w:commentReference w:id="42"/>
       </w:r>
       <w:r>
         <w:rPr>
@@ -3638,7 +4420,21 @@
         <w:rPr>
           <w:rFonts w:ascii="Times New Roman" w:hAnsi="Times New Roman" w:cs="Times New Roman"/>
         </w:rPr>
-        <w:t xml:space="preserve"> best supported (mean ln Pr(X|K) = -</w:t>
+        <w:t xml:space="preserve"> best supported (mean ln </w:t>
+      </w:r>
+      <w:proofErr w:type="spellStart"/>
+      <w:r>
+        <w:rPr>
+          <w:rFonts w:ascii="Times New Roman" w:hAnsi="Times New Roman" w:cs="Times New Roman"/>
+        </w:rPr>
+        <w:t>Pr</w:t>
+      </w:r>
+      <w:proofErr w:type="spellEnd"/>
+      <w:r>
+        <w:rPr>
+          <w:rFonts w:ascii="Times New Roman" w:hAnsi="Times New Roman" w:cs="Times New Roman"/>
+        </w:rPr>
+        <w:t>(X|K) = -</w:t>
       </w:r>
       <w:r>
         <w:rPr>
@@ -3724,20 +4520,14 @@
         <w:rPr>
           <w:rFonts w:ascii="Times New Roman" w:hAnsi="Times New Roman" w:cs="Times New Roman"/>
         </w:rPr>
+        <w:lastRenderedPageBreak/>
         <w:t>Within the gray fox samples,</w:t>
       </w:r>
       <w:r>
         <w:rPr>
           <w:rFonts w:ascii="Times New Roman" w:hAnsi="Times New Roman" w:cs="Times New Roman"/>
         </w:rPr>
-        <w:t xml:space="preserve"> two genetic clusters were most likely, with eight individuals split into a separate subpopulation (K1) (Figure 4, 6). Individuals within K1 were found throughout the study area, </w:t>
-      </w:r>
-      <w:r>
-        <w:rPr>
-          <w:rFonts w:ascii="Times New Roman" w:hAnsi="Times New Roman" w:cs="Times New Roman"/>
-        </w:rPr>
-        <w:lastRenderedPageBreak/>
-        <w:t>including on opposite sides of SR 49 (Figure 6). When we examined relatedness within K1, however, we found that the average relatedness value was 0.20 compared with a value of 0.09 for the cluster containing the other 49 individuals. All individuals within the K1 cluster have a second order relationship with at least one other group member. Three of the pairs within the group are first order relationships (r= 0.58-0.62).</w:t>
+        <w:t xml:space="preserve"> two genetic clusters were most likely, with eight individuals split into a separate subpopulation (K1) (Figure 4, 6). Individuals within K1 were found throughout the study area, including on opposite sides of SR 49 (Figure 6). When we examined relatedness within K1, however, we found that the average relatedness value was 0.20 compared with a value of 0.09 for the cluster containing the other 49 individuals. All individuals within the K1 cluster have a second order relationship with at least one other group member. Three of the pairs within the group are first order relationships (r= 0.58-0.62).</w:t>
       </w:r>
     </w:p>
     <w:p>
@@ -4151,21 +4941,7 @@
         <w:rPr>
           <w:rFonts w:ascii="Times New Roman" w:hAnsi="Times New Roman" w:cs="Times New Roman"/>
         </w:rPr>
-        <w:t xml:space="preserve"> as a partial or total dispersal barrier for even </w:t>
-      </w:r>
-      <w:proofErr w:type="gramStart"/>
-      <w:r>
-        <w:rPr>
-          <w:rFonts w:ascii="Times New Roman" w:hAnsi="Times New Roman" w:cs="Times New Roman"/>
-        </w:rPr>
-        <w:t>wide ranging</w:t>
-      </w:r>
-      <w:proofErr w:type="gramEnd"/>
-      <w:r>
-        <w:rPr>
-          <w:rFonts w:ascii="Times New Roman" w:hAnsi="Times New Roman" w:cs="Times New Roman"/>
-        </w:rPr>
-        <w:t xml:space="preserve"> species</w:t>
+        <w:t xml:space="preserve"> as a partial or total dispersal barrier for even wide ranging species</w:t>
       </w:r>
       <w:r>
         <w:rPr>
@@ -4225,7 +5001,21 @@
         <w:rPr>
           <w:rFonts w:ascii="Times New Roman" w:hAnsi="Times New Roman" w:cs="Times New Roman"/>
         </w:rPr>
-        <w:t xml:space="preserve"> (Riley et al. 2006, Ernest et al. 2014, Sawaya et al. 2014).</w:t>
+        <w:t xml:space="preserve"> (Riley et al. 2006, Ernest et al. 2014, </w:t>
+      </w:r>
+      <w:proofErr w:type="spellStart"/>
+      <w:r>
+        <w:rPr>
+          <w:rFonts w:ascii="Times New Roman" w:hAnsi="Times New Roman" w:cs="Times New Roman"/>
+        </w:rPr>
+        <w:t>Sawaya</w:t>
+      </w:r>
+      <w:proofErr w:type="spellEnd"/>
+      <w:r>
+        <w:rPr>
+          <w:rFonts w:ascii="Times New Roman" w:hAnsi="Times New Roman" w:cs="Times New Roman"/>
+        </w:rPr>
+        <w:t xml:space="preserve"> et al. 2014).</w:t>
       </w:r>
       <w:r>
         <w:rPr>
@@ -4275,11 +5065,11 @@
         </w:rPr>
         <w:t xml:space="preserve"> light, noise, and movement beyond the range typically encountered by organisms in a natural </w:t>
       </w:r>
-      <w:proofErr w:type="gramStart"/>
-      <w:r>
-        <w:rPr>
-          <w:rFonts w:ascii="Times New Roman" w:hAnsi="Times New Roman" w:cs="Times New Roman"/>
-        </w:rPr>
+      <w:r>
+        <w:rPr>
+          <w:rFonts w:ascii="Times New Roman" w:hAnsi="Times New Roman" w:cs="Times New Roman"/>
+        </w:rPr>
+        <w:lastRenderedPageBreak/>
         <w:t>environment</w:t>
       </w:r>
       <w:r>
@@ -4292,27 +5082,13 @@
         <w:rPr>
           <w:rFonts w:ascii="Times New Roman" w:hAnsi="Times New Roman" w:cs="Times New Roman"/>
         </w:rPr>
-        <w:t>.</w:t>
-      </w:r>
-      <w:proofErr w:type="gramEnd"/>
-      <w:r>
-        <w:rPr>
-          <w:rFonts w:ascii="Times New Roman" w:hAnsi="Times New Roman" w:cs="Times New Roman"/>
-        </w:rPr>
-        <w:t xml:space="preserve"> </w:t>
-      </w:r>
-      <w:r>
-        <w:rPr>
-          <w:rFonts w:ascii="Times New Roman" w:hAnsi="Times New Roman" w:cs="Times New Roman"/>
-        </w:rPr>
-        <w:t xml:space="preserve">Tolerance to high levels of disturbance can increase the connectivity of species across highway barriers. Those species that are disturbance averse or more sensitive to edge and open habitats </w:t>
-      </w:r>
-      <w:r>
-        <w:rPr>
-          <w:rFonts w:ascii="Times New Roman" w:hAnsi="Times New Roman" w:cs="Times New Roman"/>
-        </w:rPr>
-        <w:lastRenderedPageBreak/>
-        <w:t xml:space="preserve">are more at risk of experiencing </w:t>
+        <w:t xml:space="preserve">. </w:t>
+      </w:r>
+      <w:r>
+        <w:rPr>
+          <w:rFonts w:ascii="Times New Roman" w:hAnsi="Times New Roman" w:cs="Times New Roman"/>
+        </w:rPr>
+        <w:t xml:space="preserve">Tolerance to high levels of disturbance can increase the connectivity of species across highway barriers. Those species that are disturbance averse or more sensitive to edge and open habitats are more at risk of experiencing </w:t>
       </w:r>
       <w:r>
         <w:rPr>
@@ -4410,21 +5186,35 @@
         <w:rPr>
           <w:rFonts w:ascii="Times New Roman" w:hAnsi="Times New Roman" w:cs="Times New Roman"/>
         </w:rPr>
-        <w:t xml:space="preserve">. These results are in line with other findings of canid genetic diversity throughout California (Sacks et al. 2008; Deyoung et al. 2009; </w:t>
-      </w:r>
-      <w:commentRangeStart w:id="18"/>
+        <w:t xml:space="preserve">. These results are in line with other findings of canid genetic diversity throughout California (Sacks et al. 2008; </w:t>
+      </w:r>
+      <w:proofErr w:type="spellStart"/>
+      <w:r>
+        <w:rPr>
+          <w:rFonts w:ascii="Times New Roman" w:hAnsi="Times New Roman" w:cs="Times New Roman"/>
+        </w:rPr>
+        <w:t>Deyoung</w:t>
+      </w:r>
+      <w:proofErr w:type="spellEnd"/>
+      <w:r>
+        <w:rPr>
+          <w:rFonts w:ascii="Times New Roman" w:hAnsi="Times New Roman" w:cs="Times New Roman"/>
+        </w:rPr>
+        <w:t xml:space="preserve"> et al. 2009; </w:t>
+      </w:r>
+      <w:commentRangeStart w:id="43"/>
       <w:r>
         <w:rPr>
           <w:rFonts w:ascii="Times New Roman" w:hAnsi="Times New Roman" w:cs="Times New Roman"/>
         </w:rPr>
         <w:t>Coen et al. 2015</w:t>
       </w:r>
-      <w:commentRangeEnd w:id="18"/>
+      <w:commentRangeEnd w:id="43"/>
       <w:r>
         <w:rPr>
           <w:rStyle w:val="CommentReference"/>
         </w:rPr>
-        <w:commentReference w:id="18"/>
+        <w:commentReference w:id="43"/>
       </w:r>
       <w:r>
         <w:rPr>
@@ -4548,7 +5338,7 @@
         </w:rPr>
         <w:t xml:space="preserve">, respectively) </w:t>
       </w:r>
-      <w:del w:id="19" w:author="Amanda Elise Coen" w:date="2021-01-17T04:15:00Z">
+      <w:del w:id="44" w:author="Amanda Elise Coen" w:date="2021-01-17T04:15:00Z">
         <w:r>
           <w:rPr>
             <w:rFonts w:ascii="Times New Roman" w:hAnsi="Times New Roman" w:cs="Times New Roman"/>
@@ -4655,7 +5445,7 @@
         </w:rPr>
         <w:t xml:space="preserve">he American River bike trail, </w:t>
       </w:r>
-      <w:ins w:id="20" w:author="Amanda Elise Coen" w:date="2021-01-17T11:38:00Z">
+      <w:ins w:id="45" w:author="Amanda Elise Coen" w:date="2021-01-17T11:38:00Z">
         <w:r>
           <w:rPr>
             <w:rFonts w:ascii="Times New Roman" w:hAnsi="Times New Roman" w:cs="Times New Roman"/>
@@ -4717,6 +5507,7 @@
         <w:rPr>
           <w:rFonts w:ascii="Times New Roman" w:hAnsi="Times New Roman" w:cs="Times New Roman"/>
         </w:rPr>
+        <w:lastRenderedPageBreak/>
         <w:t xml:space="preserve">If highways were disrupting gene flow, we would expect to see distinct populations corresponding to each side of the study highway. For example, if the </w:t>
       </w:r>
       <w:r>
@@ -4729,14 +5520,7 @@
         <w:rPr>
           <w:rFonts w:ascii="Times New Roman" w:hAnsi="Times New Roman" w:cs="Times New Roman"/>
         </w:rPr>
-        <w:t xml:space="preserve"> highways were impermeable to coyote gene flow, we would expect to see three distinct populations, corresponding to the west side of I-680, the east side of </w:t>
-      </w:r>
-      <w:r>
-        <w:rPr>
-          <w:rFonts w:ascii="Times New Roman" w:hAnsi="Times New Roman" w:cs="Times New Roman"/>
-        </w:rPr>
-        <w:lastRenderedPageBreak/>
-        <w:t>I-</w:t>
+        <w:t xml:space="preserve"> highways were impermeable to coyote gene flow, we would expect to see three distinct populations, corresponding to the west side of I-680, the east side of I-</w:t>
       </w:r>
       <w:r>
         <w:rPr>
@@ -4834,21 +5618,7 @@
         <w:rPr>
           <w:rFonts w:ascii="Times New Roman" w:hAnsi="Times New Roman" w:cs="Times New Roman"/>
         </w:rPr>
-        <w:t xml:space="preserve">). In comparison, gray fox </w:t>
-      </w:r>
-      <w:proofErr w:type="gramStart"/>
-      <w:r>
-        <w:rPr>
-          <w:rFonts w:ascii="Times New Roman" w:hAnsi="Times New Roman" w:cs="Times New Roman"/>
-        </w:rPr>
-        <w:t>were</w:t>
-      </w:r>
-      <w:proofErr w:type="gramEnd"/>
-      <w:r>
-        <w:rPr>
-          <w:rFonts w:ascii="Times New Roman" w:hAnsi="Times New Roman" w:cs="Times New Roman"/>
-        </w:rPr>
-        <w:t xml:space="preserve"> expected to show evidence of disrupted genetic connectivity due to the presence of SR 49. </w:t>
+        <w:t xml:space="preserve">). In comparison, gray fox were expected to show evidence of disrupted genetic connectivity due to the presence of SR 49. </w:t>
       </w:r>
       <w:r>
         <w:rPr>
@@ -4990,7 +5760,14 @@
         <w:rPr>
           <w:rFonts w:ascii="Times New Roman" w:hAnsi="Times New Roman" w:cs="Times New Roman"/>
         </w:rPr>
-        <w:t xml:space="preserve">These results contrast with a study conducted in Southern California which found that the Ventura freeway was a significant barrier to gene flow in coyote (Riley et al. 2006). It is possible that the highly urban environment of Los Angeles imposes additional constraints on coyote movements that are not present in the regions of Northern California studied. In the Ventura freeway study, coyotes were able to cross the </w:t>
+        <w:t xml:space="preserve">These results contrast with a study conducted in Southern California which found that the Ventura freeway was a significant barrier to gene flow in coyote (Riley et al. 2006). It is possible that the highly urban environment of Los Angeles imposes additional constraints on coyote movements that are not </w:t>
+      </w:r>
+      <w:r>
+        <w:rPr>
+          <w:rFonts w:ascii="Times New Roman" w:hAnsi="Times New Roman" w:cs="Times New Roman"/>
+        </w:rPr>
+        <w:lastRenderedPageBreak/>
+        <w:t xml:space="preserve">present in the regions of Northern California studied. In the Ventura freeway study, coyotes were able to cross the </w:t>
       </w:r>
       <w:r>
         <w:rPr>
@@ -5008,14 +5785,7 @@
         <w:rPr>
           <w:rFonts w:ascii="Times New Roman" w:hAnsi="Times New Roman" w:cs="Times New Roman"/>
         </w:rPr>
-        <w:t xml:space="preserve">in both study areas. Sacramento hosts a </w:t>
-      </w:r>
-      <w:r>
-        <w:rPr>
-          <w:rFonts w:ascii="Times New Roman" w:hAnsi="Times New Roman" w:cs="Times New Roman"/>
-        </w:rPr>
-        <w:lastRenderedPageBreak/>
-        <w:t xml:space="preserve">chain of parks connected by a riparian corridor that further connects to several U.S. National Forests north of the urban centers. The East Bay inland valleys are ringed by a network of land trusts and parks </w:t>
+        <w:t xml:space="preserve">in both study areas. Sacramento hosts a chain of parks connected by a riparian corridor that further connects to several U.S. National Forests north of the urban centers. The East Bay inland valleys are ringed by a network of land trusts and parks </w:t>
       </w:r>
       <w:r>
         <w:rPr>
@@ -5027,21 +5797,7 @@
         <w:rPr>
           <w:rFonts w:ascii="Times New Roman" w:hAnsi="Times New Roman" w:cs="Times New Roman"/>
         </w:rPr>
-        <w:t xml:space="preserve">. In both </w:t>
-      </w:r>
-      <w:proofErr w:type="gramStart"/>
-      <w:r>
-        <w:rPr>
-          <w:rFonts w:ascii="Times New Roman" w:hAnsi="Times New Roman" w:cs="Times New Roman"/>
-        </w:rPr>
-        <w:t>regions</w:t>
-      </w:r>
-      <w:proofErr w:type="gramEnd"/>
-      <w:r>
-        <w:rPr>
-          <w:rFonts w:ascii="Times New Roman" w:hAnsi="Times New Roman" w:cs="Times New Roman"/>
-        </w:rPr>
-        <w:t xml:space="preserve"> </w:t>
+        <w:t xml:space="preserve">. In both regions </w:t>
       </w:r>
       <w:r>
         <w:rPr>
@@ -5099,39 +5855,39 @@
         </w:rPr>
         <w:t xml:space="preserve"> gray fox (Coen et al. </w:t>
       </w:r>
-      <w:commentRangeStart w:id="21"/>
+      <w:commentRangeStart w:id="46"/>
       <w:r>
         <w:rPr>
           <w:rFonts w:ascii="Times New Roman" w:hAnsi="Times New Roman" w:cs="Times New Roman"/>
         </w:rPr>
         <w:t>2016</w:t>
       </w:r>
-      <w:commentRangeEnd w:id="21"/>
+      <w:commentRangeEnd w:id="46"/>
       <w:r>
         <w:rPr>
           <w:rStyle w:val="CommentReference"/>
         </w:rPr>
-        <w:commentReference w:id="21"/>
-      </w:r>
-      <w:r>
-        <w:rPr>
-          <w:rFonts w:ascii="Times New Roman" w:hAnsi="Times New Roman" w:cs="Times New Roman"/>
-        </w:rPr>
-        <w:t xml:space="preserve">). Contrary to our expectations, we found that gray fox </w:t>
-      </w:r>
-      <w:proofErr w:type="gramStart"/>
-      <w:r>
-        <w:rPr>
-          <w:rFonts w:ascii="Times New Roman" w:hAnsi="Times New Roman" w:cs="Times New Roman"/>
-        </w:rPr>
-        <w:t>were</w:t>
-      </w:r>
-      <w:proofErr w:type="gramEnd"/>
-      <w:r>
-        <w:rPr>
-          <w:rFonts w:ascii="Times New Roman" w:hAnsi="Times New Roman" w:cs="Times New Roman"/>
-        </w:rPr>
-        <w:t xml:space="preserve"> distributed throughout the entire study area, even in urban areas such as Auburn. Grays foxes tend to be most abundant in places where potential predators (coyotes, bobcats) are less abundant (Fedriani et al. 2000). </w:t>
+        <w:commentReference w:id="46"/>
+      </w:r>
+      <w:r>
+        <w:rPr>
+          <w:rFonts w:ascii="Times New Roman" w:hAnsi="Times New Roman" w:cs="Times New Roman"/>
+        </w:rPr>
+        <w:t>). Contrary to our expectations, we found that gray fox were distributed throughout the entire study area, even in urban areas such as Auburn. Grays foxes tend to be most abundant in places where potential predators (coyotes, bobcats) are less abundant (</w:t>
+      </w:r>
+      <w:proofErr w:type="spellStart"/>
+      <w:r>
+        <w:rPr>
+          <w:rFonts w:ascii="Times New Roman" w:hAnsi="Times New Roman" w:cs="Times New Roman"/>
+        </w:rPr>
+        <w:t>Fedriani</w:t>
+      </w:r>
+      <w:proofErr w:type="spellEnd"/>
+      <w:r>
+        <w:rPr>
+          <w:rFonts w:ascii="Times New Roman" w:hAnsi="Times New Roman" w:cs="Times New Roman"/>
+        </w:rPr>
+        <w:t xml:space="preserve"> et al. 2000). </w:t>
       </w:r>
       <w:r>
         <w:rPr>
@@ -5157,19 +5913,47 @@
         </w:rPr>
         <w:t xml:space="preserve">has been linked to increased use of urban habitats in gray fox </w:t>
       </w:r>
-      <w:commentRangeStart w:id="22"/>
-      <w:r>
-        <w:rPr>
-          <w:rFonts w:ascii="Times New Roman" w:hAnsi="Times New Roman" w:cs="Times New Roman"/>
-        </w:rPr>
-        <w:t>(Gosselink et al. 2003; Riley 2006; Cove et al. 2012; Kapfer and Kirk 2012)</w:t>
-      </w:r>
-      <w:commentRangeEnd w:id="22"/>
+      <w:commentRangeStart w:id="47"/>
+      <w:r>
+        <w:rPr>
+          <w:rFonts w:ascii="Times New Roman" w:hAnsi="Times New Roman" w:cs="Times New Roman"/>
+        </w:rPr>
+        <w:t>(</w:t>
+      </w:r>
+      <w:proofErr w:type="spellStart"/>
+      <w:r>
+        <w:rPr>
+          <w:rFonts w:ascii="Times New Roman" w:hAnsi="Times New Roman" w:cs="Times New Roman"/>
+        </w:rPr>
+        <w:t>Gosselink</w:t>
+      </w:r>
+      <w:proofErr w:type="spellEnd"/>
+      <w:r>
+        <w:rPr>
+          <w:rFonts w:ascii="Times New Roman" w:hAnsi="Times New Roman" w:cs="Times New Roman"/>
+        </w:rPr>
+        <w:t xml:space="preserve"> et al. 2003; Riley 2006; Cove et al. 2012; </w:t>
+      </w:r>
+      <w:proofErr w:type="spellStart"/>
+      <w:r>
+        <w:rPr>
+          <w:rFonts w:ascii="Times New Roman" w:hAnsi="Times New Roman" w:cs="Times New Roman"/>
+        </w:rPr>
+        <w:t>Kapfer</w:t>
+      </w:r>
+      <w:proofErr w:type="spellEnd"/>
+      <w:r>
+        <w:rPr>
+          <w:rFonts w:ascii="Times New Roman" w:hAnsi="Times New Roman" w:cs="Times New Roman"/>
+        </w:rPr>
+        <w:t xml:space="preserve"> and Kirk 2012)</w:t>
+      </w:r>
+      <w:commentRangeEnd w:id="47"/>
       <w:r>
         <w:rPr>
           <w:rStyle w:val="CommentReference"/>
         </w:rPr>
-        <w:commentReference w:id="22"/>
+        <w:commentReference w:id="47"/>
       </w:r>
       <w:r>
         <w:rPr>
@@ -5187,7 +5971,21 @@
         <w:rPr>
           <w:rFonts w:ascii="Times New Roman" w:hAnsi="Times New Roman" w:cs="Times New Roman"/>
         </w:rPr>
-        <w:t>the proportion of private lands (lower detection probability) and human wildlife conflict (Poessel et al. 2017)</w:t>
+        <w:t>the proportion of private lands (lower detection probability) and human wildlife conflict (</w:t>
+      </w:r>
+      <w:proofErr w:type="spellStart"/>
+      <w:r>
+        <w:rPr>
+          <w:rFonts w:ascii="Times New Roman" w:hAnsi="Times New Roman" w:cs="Times New Roman"/>
+        </w:rPr>
+        <w:t>Poessel</w:t>
+      </w:r>
+      <w:proofErr w:type="spellEnd"/>
+      <w:r>
+        <w:rPr>
+          <w:rFonts w:ascii="Times New Roman" w:hAnsi="Times New Roman" w:cs="Times New Roman"/>
+        </w:rPr>
+        <w:t xml:space="preserve"> et al. 2017)</w:t>
       </w:r>
       <w:r>
         <w:rPr>
@@ -5237,7 +6035,28 @@
         <w:rPr>
           <w:rFonts w:ascii="Times New Roman" w:hAnsi="Times New Roman" w:cs="Times New Roman"/>
         </w:rPr>
-        <w:t xml:space="preserve">. Interest in how these changes impact the health and stability of populations is of increasing importance, particularly in the face of increased anthropogenic landscape alteration. Unfortunately, genetic stability within a population after a disturbance is not immediate, requiring time for the population to reach a new equilibrium. This creates a disconnect between the event that can change the genetic composition of a population and the time until this change is able to be detected in what is referred to as a time lag (Epps and Keyghobadi 2015). </w:t>
+        <w:t xml:space="preserve">. Interest in how these changes impact the health and stability of populations is of increasing importance, particularly in the face of increased anthropogenic landscape alteration. Unfortunately, genetic stability within a population after a disturbance is not immediate, requiring time for the population to reach a new equilibrium. This creates a disconnect between the event that can change the genetic </w:t>
+      </w:r>
+      <w:r>
+        <w:rPr>
+          <w:rFonts w:ascii="Times New Roman" w:hAnsi="Times New Roman" w:cs="Times New Roman"/>
+        </w:rPr>
+        <w:lastRenderedPageBreak/>
+        <w:t xml:space="preserve">composition of a population and the time until this change is able to be detected in what is referred to as a time lag (Epps and </w:t>
+      </w:r>
+      <w:proofErr w:type="spellStart"/>
+      <w:r>
+        <w:rPr>
+          <w:rFonts w:ascii="Times New Roman" w:hAnsi="Times New Roman" w:cs="Times New Roman"/>
+        </w:rPr>
+        <w:t>Keyghobadi</w:t>
+      </w:r>
+      <w:proofErr w:type="spellEnd"/>
+      <w:r>
+        <w:rPr>
+          <w:rFonts w:ascii="Times New Roman" w:hAnsi="Times New Roman" w:cs="Times New Roman"/>
+        </w:rPr>
+        <w:t xml:space="preserve"> 2015). </w:t>
       </w:r>
     </w:p>
     <w:p>
@@ -5257,7 +6076,6 @@
         <w:rPr>
           <w:rFonts w:ascii="Times New Roman" w:hAnsi="Times New Roman" w:cs="Times New Roman"/>
         </w:rPr>
-        <w:lastRenderedPageBreak/>
         <w:t>Within</w:t>
       </w:r>
       <w:r>
@@ -5270,35 +6088,21 @@
         <w:rPr>
           <w:rFonts w:ascii="Times New Roman" w:hAnsi="Times New Roman" w:cs="Times New Roman"/>
         </w:rPr>
-        <w:t xml:space="preserve">a species, factors such as generation time, dispersal distances, population size and genetic variability of the population at the break of connectivity all play a role in time lags (Epps and Keyghobadi 2015). For small populations, those with short generation time, or those that have low initial genetic variation, time lags will be </w:t>
-      </w:r>
-      <w:proofErr w:type="gramStart"/>
-      <w:r>
-        <w:rPr>
-          <w:rFonts w:ascii="Times New Roman" w:hAnsi="Times New Roman" w:cs="Times New Roman"/>
-        </w:rPr>
-        <w:t>short</w:t>
-      </w:r>
-      <w:proofErr w:type="gramEnd"/>
-      <w:r>
-        <w:rPr>
-          <w:rFonts w:ascii="Times New Roman" w:hAnsi="Times New Roman" w:cs="Times New Roman"/>
-        </w:rPr>
-        <w:t xml:space="preserve"> and signals of disrupted gene flow will manifest quickly.  For species like gray fox and coyotes, which have large populations, high genetic variability, are capable of </w:t>
-      </w:r>
-      <w:proofErr w:type="gramStart"/>
-      <w:r>
-        <w:rPr>
-          <w:rFonts w:ascii="Times New Roman" w:hAnsi="Times New Roman" w:cs="Times New Roman"/>
-        </w:rPr>
-        <w:t>long range</w:t>
-      </w:r>
-      <w:proofErr w:type="gramEnd"/>
-      <w:r>
-        <w:rPr>
-          <w:rFonts w:ascii="Times New Roman" w:hAnsi="Times New Roman" w:cs="Times New Roman"/>
-        </w:rPr>
-        <w:t xml:space="preserve"> dispersal, and have relatively long generation times, detection of a disruption in genetic connectivity may take many generations to manifest.</w:t>
+        <w:t xml:space="preserve">a species, factors such as generation time, dispersal distances, population size and genetic variability of the population at the break of connectivity all play a role in time lags (Epps and </w:t>
+      </w:r>
+      <w:proofErr w:type="spellStart"/>
+      <w:r>
+        <w:rPr>
+          <w:rFonts w:ascii="Times New Roman" w:hAnsi="Times New Roman" w:cs="Times New Roman"/>
+        </w:rPr>
+        <w:t>Keyghobadi</w:t>
+      </w:r>
+      <w:proofErr w:type="spellEnd"/>
+      <w:r>
+        <w:rPr>
+          <w:rFonts w:ascii="Times New Roman" w:hAnsi="Times New Roman" w:cs="Times New Roman"/>
+        </w:rPr>
+        <w:t xml:space="preserve"> 2015). For small populations, those with short generation time, or those that have low initial genetic variation, time lags will be short and signals of disrupted gene flow will manifest quickly.  For species like gray fox and coyotes, which have large populations, high genetic variability, are capable of long range dispersal, and have relatively long generation times, detection of a disruption in genetic connectivity may take many generations to manifest.</w:t>
       </w:r>
     </w:p>
     <w:p>
@@ -5326,7 +6130,7 @@
         </w:rPr>
         <w:t xml:space="preserve">SR 49 is a permeable barrier to dispersal for gray fox, although a time lag effect may be present. </w:t>
       </w:r>
-      <w:ins w:id="23" w:author="Amanda Elise Coen" w:date="2021-01-17T11:43:00Z">
+      <w:ins w:id="48" w:author="Amanda Elise Coen" w:date="2021-01-17T11:43:00Z">
         <w:r>
           <w:rPr>
             <w:rFonts w:ascii="Times New Roman" w:hAnsi="Times New Roman" w:cs="Times New Roman"/>
@@ -5334,39 +6138,29 @@
           <w:t>The intensity of use for these highways is more recent than their appearance o</w:t>
         </w:r>
       </w:ins>
-      <w:ins w:id="24" w:author="Amanda Elise Coen" w:date="2021-01-17T11:44:00Z">
+      <w:ins w:id="49" w:author="Amanda Elise Coen" w:date="2021-01-17T11:44:00Z">
         <w:r>
           <w:rPr>
             <w:rFonts w:ascii="Times New Roman" w:hAnsi="Times New Roman" w:cs="Times New Roman"/>
           </w:rPr>
-          <w:t xml:space="preserve">n the landscape. </w:t>
+          <w:t xml:space="preserve">n the landscape. Interstate 80, for example, was designated for construction in 1956, and was </w:t>
         </w:r>
+        <w:del w:id="50" w:author="amandacoenfry@gmail.com" w:date="2021-01-17T15:50:00Z">
+          <w:r>
+            <w:rPr>
+              <w:rFonts w:ascii="Times New Roman" w:hAnsi="Times New Roman" w:cs="Times New Roman"/>
+            </w:rPr>
+            <w:delText xml:space="preserve">not </w:delText>
+          </w:r>
+        </w:del>
         <w:r>
           <w:rPr>
             <w:rFonts w:ascii="Times New Roman" w:hAnsi="Times New Roman" w:cs="Times New Roman"/>
           </w:rPr>
-          <w:t>Interstate 80</w:t>
-        </w:r>
-        <w:r>
-          <w:rPr>
-            <w:rFonts w:ascii="Times New Roman" w:hAnsi="Times New Roman" w:cs="Times New Roman"/>
-          </w:rPr>
-          <w:t xml:space="preserve">, for example, </w:t>
-        </w:r>
-        <w:r>
-          <w:rPr>
-            <w:rFonts w:ascii="Times New Roman" w:hAnsi="Times New Roman" w:cs="Times New Roman"/>
-          </w:rPr>
-          <w:t>was designated for construction in 1956, and was not widened to its current six to eight lane width in Sacramento in 1973 and again in 2011 to accommodate increased traffic densities</w:t>
-        </w:r>
-        <w:r>
-          <w:rPr>
-            <w:rFonts w:ascii="Times New Roman" w:hAnsi="Times New Roman" w:cs="Times New Roman"/>
-          </w:rPr>
-          <w:t xml:space="preserve"> generated by grow</w:t>
+          <w:t>widened to its current six to eight lane width in Sacramento in 1973 and again in 2011 to accommodate increased traffic densities generated by grow</w:t>
         </w:r>
       </w:ins>
-      <w:ins w:id="25" w:author="Amanda Elise Coen" w:date="2021-01-17T11:45:00Z">
+      <w:ins w:id="51" w:author="Amanda Elise Coen" w:date="2021-01-17T11:45:00Z">
         <w:r>
           <w:rPr>
             <w:rFonts w:ascii="Times New Roman" w:hAnsi="Times New Roman" w:cs="Times New Roman"/>
@@ -5374,29 +6168,37 @@
           <w:t>ing populations in Sacramento</w:t>
         </w:r>
       </w:ins>
-      <w:ins w:id="26" w:author="Amanda Elise Coen" w:date="2021-01-17T11:48:00Z">
+      <w:ins w:id="52" w:author="Amanda Elise Coen" w:date="2021-01-17T11:48:00Z">
         <w:r>
           <w:rPr>
             <w:rFonts w:ascii="Times New Roman" w:hAnsi="Times New Roman" w:cs="Times New Roman"/>
           </w:rPr>
           <w:t xml:space="preserve"> (</w:t>
         </w:r>
-        <w:commentRangeStart w:id="27"/>
+        <w:commentRangeStart w:id="53"/>
+        <w:proofErr w:type="spellStart"/>
         <w:r>
           <w:rPr>
             <w:rFonts w:ascii="Times New Roman" w:hAnsi="Times New Roman" w:cs="Times New Roman"/>
           </w:rPr>
-          <w:t>Faigin 2020)</w:t>
+          <w:t>Faigin</w:t>
         </w:r>
-        <w:commentRangeEnd w:id="27"/>
+        <w:proofErr w:type="spellEnd"/>
+        <w:r>
+          <w:rPr>
+            <w:rFonts w:ascii="Times New Roman" w:hAnsi="Times New Roman" w:cs="Times New Roman"/>
+          </w:rPr>
+          <w:t xml:space="preserve"> 2020)</w:t>
+        </w:r>
+        <w:commentRangeEnd w:id="53"/>
         <w:r>
           <w:rPr>
             <w:rStyle w:val="CommentReference"/>
           </w:rPr>
-          <w:commentReference w:id="27"/>
+          <w:commentReference w:id="53"/>
         </w:r>
       </w:ins>
-      <w:ins w:id="28" w:author="Amanda Elise Coen" w:date="2021-01-17T11:45:00Z">
+      <w:ins w:id="54" w:author="Amanda Elise Coen" w:date="2021-01-17T11:45:00Z">
         <w:r>
           <w:rPr>
             <w:rFonts w:ascii="Times New Roman" w:hAnsi="Times New Roman" w:cs="Times New Roman"/>
@@ -5408,7 +6210,21 @@
         <w:rPr>
           <w:rFonts w:ascii="Times New Roman" w:hAnsi="Times New Roman" w:cs="Times New Roman"/>
         </w:rPr>
-        <w:t xml:space="preserve">The Sierra Nevada </w:t>
+        <w:t xml:space="preserve">The </w:t>
+      </w:r>
+      <w:ins w:id="55" w:author="amandacoenfry@gmail.com" w:date="2021-01-17T15:50:00Z">
+        <w:r>
+          <w:rPr>
+            <w:rFonts w:ascii="Times New Roman" w:hAnsi="Times New Roman" w:cs="Times New Roman"/>
+          </w:rPr>
+          <w:t xml:space="preserve">more rural </w:t>
+        </w:r>
+      </w:ins>
+      <w:r>
+        <w:rPr>
+          <w:rFonts w:ascii="Times New Roman" w:hAnsi="Times New Roman" w:cs="Times New Roman"/>
+        </w:rPr>
+        <w:t xml:space="preserve">Sierra Nevada </w:t>
       </w:r>
       <w:r>
         <w:rPr>
@@ -5420,7 +6236,57 @@
         <w:rPr>
           <w:rFonts w:ascii="Times New Roman" w:hAnsi="Times New Roman" w:cs="Times New Roman"/>
         </w:rPr>
-        <w:t>oothills have experienced tremendous growth over the previous two decades, between 7-11% for various cities within Placer County’s foothill region (Center for Strategic Economic Research 2014). Following the trend of increased human populations, the AADT for the section of SR 49 has seen steady increases in traffic volumes. Within the study region, there is an increase in the proportions of segments that are under moderate to high traffic volumes. Looking forward, the cities within the Sierra Nevada foothills are projected to see an additional growth of 17.3%, which will result in a corresponding increase in traffic volumes. While current road use patterns still allow the passage of both gray fox and coyotes, this pattern may not persist with projected increased vehicle use.</w:t>
+        <w:t xml:space="preserve">oothills have </w:t>
+      </w:r>
+      <w:ins w:id="56" w:author="amandacoenfry@gmail.com" w:date="2021-01-17T15:50:00Z">
+        <w:r>
+          <w:rPr>
+            <w:rFonts w:ascii="Times New Roman" w:hAnsi="Times New Roman" w:cs="Times New Roman"/>
+          </w:rPr>
+          <w:t xml:space="preserve">also </w:t>
+        </w:r>
+      </w:ins>
+      <w:r>
+        <w:rPr>
+          <w:rFonts w:ascii="Times New Roman" w:hAnsi="Times New Roman" w:cs="Times New Roman"/>
+        </w:rPr>
+        <w:t>experienced tremendous growth over the previous two decades, between 7-11% for various cities within Placer County’s foothill region (Center for Strategic Economic Research 2014). Following the trend of increased human populations, the AADT for th</w:t>
+      </w:r>
+      <w:ins w:id="57" w:author="amandacoenfry@gmail.com" w:date="2021-01-17T15:51:00Z">
+        <w:r>
+          <w:rPr>
+            <w:rFonts w:ascii="Times New Roman" w:hAnsi="Times New Roman" w:cs="Times New Roman"/>
+          </w:rPr>
+          <w:t>is</w:t>
+        </w:r>
+      </w:ins>
+      <w:del w:id="58" w:author="amandacoenfry@gmail.com" w:date="2021-01-17T15:51:00Z">
+        <w:r>
+          <w:rPr>
+            <w:rFonts w:ascii="Times New Roman" w:hAnsi="Times New Roman" w:cs="Times New Roman"/>
+          </w:rPr>
+          <w:delText>e</w:delText>
+        </w:r>
+      </w:del>
+      <w:r>
+        <w:rPr>
+          <w:rFonts w:ascii="Times New Roman" w:hAnsi="Times New Roman" w:cs="Times New Roman"/>
+        </w:rPr>
+        <w:t xml:space="preserve"> section of SR 49 has seen steady increases in traffic volumes. Within the study region, there is an increase in the proportions of segments that are under moderate to high traffic volumes. Looking forward, the cities within the Sierra Nevada foothills are projected to see an additional growth of 17.3%, which will result in a corresponding increase in traffic volumes. While current road use patterns </w:t>
+      </w:r>
+      <w:ins w:id="59" w:author="amandacoenfry@gmail.com" w:date="2021-01-17T15:51:00Z">
+        <w:r>
+          <w:rPr>
+            <w:rFonts w:ascii="Times New Roman" w:hAnsi="Times New Roman" w:cs="Times New Roman"/>
+          </w:rPr>
+          <w:t xml:space="preserve">appear to </w:t>
+        </w:r>
+      </w:ins>
+      <w:r>
+        <w:rPr>
+          <w:rFonts w:ascii="Times New Roman" w:hAnsi="Times New Roman" w:cs="Times New Roman"/>
+        </w:rPr>
+        <w:t>still allow the passage of both gray fox and coyotes, this pattern may not persist with projected increased vehicle use.</w:t>
       </w:r>
     </w:p>
     <w:sectPr>
@@ -5447,16 +6313,11 @@
         <w:annotationRef/>
       </w:r>
       <w:r>
-        <w:t xml:space="preserve">Check that this reference still </w:t>
-      </w:r>
-      <w:proofErr w:type="gramStart"/>
-      <w:r>
-        <w:t>holds</w:t>
-      </w:r>
-      <w:proofErr w:type="gramEnd"/>
+        <w:t>Check that this reference still holds</w:t>
+      </w:r>
     </w:p>
   </w:comment>
-  <w:comment w:id="1" w:author="Amanda Elise Coen" w:date="2021-01-16T12:53:00Z" w:initials="AEC">
+  <w:comment w:id="3" w:author="Amanda Elise Coen" w:date="2021-01-16T12:53:00Z" w:initials="AEC">
     <w:p>
       <w:pPr>
         <w:pStyle w:val="CommentText"/>
@@ -5472,7 +6333,7 @@
       </w:r>
     </w:p>
   </w:comment>
-  <w:comment w:id="2" w:author="Amanda Elise Coen" w:date="2021-01-16T16:46:00Z" w:initials="AEC">
+  <w:comment w:id="19" w:author="Amanda Elise Coen" w:date="2021-01-16T16:46:00Z" w:initials="AEC">
     <w:p>
       <w:pPr>
         <w:pStyle w:val="CommentText"/>
@@ -5484,16 +6345,11 @@
         <w:annotationRef/>
       </w:r>
       <w:r>
-        <w:t xml:space="preserve">Check refs including Lombardi </w:t>
-      </w:r>
-      <w:proofErr w:type="gramStart"/>
-      <w:r>
-        <w:t>2017</w:t>
-      </w:r>
-      <w:proofErr w:type="gramEnd"/>
+        <w:t>Check refs including Lombardi 2017</w:t>
+      </w:r>
     </w:p>
   </w:comment>
-  <w:comment w:id="3" w:author="amandacoenfry@gmail.com" w:date="2021-01-14T13:05:00Z" w:initials="a">
+  <w:comment w:id="23" w:author="amandacoenfry@gmail.com" w:date="2021-01-14T13:05:00Z" w:initials="a">
     <w:p>
       <w:pPr>
         <w:pStyle w:val="CommentText"/>
@@ -5505,16 +6361,11 @@
         <w:annotationRef/>
       </w:r>
       <w:r>
-        <w:t xml:space="preserve">Confirm this is the current </w:t>
-      </w:r>
-      <w:proofErr w:type="gramStart"/>
-      <w:r>
-        <w:t>package</w:t>
-      </w:r>
-      <w:proofErr w:type="gramEnd"/>
+        <w:t>Confirm this is the current package</w:t>
+      </w:r>
     </w:p>
   </w:comment>
-  <w:comment w:id="4" w:author="Amanda Elise Coen" w:date="2021-01-16T17:02:00Z" w:initials="AEC">
+  <w:comment w:id="25" w:author="Amanda Elise Coen" w:date="2021-01-16T17:02:00Z" w:initials="AEC">
     <w:p>
       <w:pPr>
         <w:pStyle w:val="CommentText"/>
@@ -5528,14 +6379,14 @@
       <w:r>
         <w:t xml:space="preserve">Need to input AADT GIS file source from </w:t>
       </w:r>
-      <w:proofErr w:type="gramStart"/>
+      <w:proofErr w:type="spellStart"/>
       <w:r>
         <w:t>Clatrans</w:t>
       </w:r>
-      <w:proofErr w:type="gramEnd"/>
+      <w:proofErr w:type="spellEnd"/>
     </w:p>
   </w:comment>
-  <w:comment w:id="5" w:author="Amanda Elise Coen" w:date="2021-01-14T17:45:00Z" w:initials="AEC">
+  <w:comment w:id="27" w:author="Amanda Elise Coen" w:date="2021-01-14T17:45:00Z" w:initials="AEC">
     <w:p>
       <w:pPr>
         <w:pStyle w:val="CommentText"/>
@@ -5547,16 +6398,11 @@
         <w:annotationRef/>
       </w:r>
       <w:r>
-        <w:t xml:space="preserve">Try a different </w:t>
-      </w:r>
-      <w:proofErr w:type="gramStart"/>
-      <w:r>
-        <w:t>word</w:t>
-      </w:r>
-      <w:proofErr w:type="gramEnd"/>
+        <w:t>Try a different word</w:t>
+      </w:r>
     </w:p>
   </w:comment>
-  <w:comment w:id="17" w:author="Amanda Elise Coen [2]" w:date="2020-12-31T11:01:00Z" w:initials="AEC">
+  <w:comment w:id="42" w:author="Amanda Elise Coen [2]" w:date="2020-12-31T11:01:00Z" w:initials="AEC">
     <w:p>
       <w:pPr>
         <w:pStyle w:val="CommentText"/>
@@ -5572,7 +6418,7 @@
       </w:r>
     </w:p>
   </w:comment>
-  <w:comment w:id="18" w:author="Amanda Elise Coen" w:date="2021-01-16T17:23:00Z" w:initials="AEC">
+  <w:comment w:id="43" w:author="Amanda Elise Coen" w:date="2021-01-16T17:23:00Z" w:initials="AEC">
     <w:p>
       <w:pPr>
         <w:pStyle w:val="CommentText"/>
@@ -5584,19 +6430,11 @@
         <w:annotationRef/>
       </w:r>
       <w:r>
-        <w:t xml:space="preserve">Copied and pasted from Report 2, </w:t>
-      </w:r>
-      <w:proofErr w:type="gramStart"/>
-      <w:r>
-        <w:t>drop</w:t>
-      </w:r>
-      <w:proofErr w:type="gramEnd"/>
-      <w:r>
-        <w:t xml:space="preserve"> or include citation for report 2 as well?</w:t>
+        <w:t>Copied and pasted from Report 2, drop or include citation for report 2 as well?</w:t>
       </w:r>
     </w:p>
   </w:comment>
-  <w:comment w:id="21" w:author="Amanda Elise Coen" w:date="2021-01-16T17:37:00Z" w:initials="AEC">
+  <w:comment w:id="46" w:author="Amanda Elise Coen" w:date="2021-01-16T17:37:00Z" w:initials="AEC">
     <w:p>
       <w:pPr>
         <w:pStyle w:val="CommentText"/>
@@ -5609,7 +6447,7 @@
       </w:r>
     </w:p>
   </w:comment>
-  <w:comment w:id="22" w:author="Amanda Elise Coen" w:date="2021-01-16T17:45:00Z" w:initials="AEC">
+  <w:comment w:id="47" w:author="Amanda Elise Coen" w:date="2021-01-16T17:45:00Z" w:initials="AEC">
     <w:p>
       <w:pPr>
         <w:pStyle w:val="CommentText"/>
@@ -5621,16 +6459,11 @@
         <w:annotationRef/>
       </w:r>
       <w:r>
-        <w:t xml:space="preserve">Confirm </w:t>
-      </w:r>
-      <w:proofErr w:type="gramStart"/>
-      <w:r>
-        <w:t>correct</w:t>
-      </w:r>
-      <w:proofErr w:type="gramEnd"/>
+        <w:t>Confirm correct</w:t>
+      </w:r>
     </w:p>
   </w:comment>
-  <w:comment w:id="27" w:author="Amanda Elise Coen" w:date="2021-01-17T11:48:00Z" w:initials="AEC">
+  <w:comment w:id="53" w:author="Amanda Elise Coen" w:date="2021-01-17T11:48:00Z" w:initials="AEC">
     <w:p>
       <w:pPr>
         <w:pStyle w:val="CommentText"/>

</xml_diff>

<commit_message>
Ben draft 2 comments
</commit_message>
<xml_diff>
--- a/documents/Coen et al Chapter 3 draft.docx
+++ b/documents/Coen et al Chapter 3 draft.docx
@@ -7295,7 +7295,21 @@
         <w:rPr>
           <w:rFonts w:ascii="Times New Roman" w:hAnsi="Times New Roman" w:cs="Times New Roman"/>
         </w:rPr>
-        <w:t xml:space="preserve">. It is possible that the highly urban environment of Los Angeles imposes additional constraints on coyote movements that are not present in the regions of Northern California studied. In the Ventura freeway study, coyotes were able to </w:t>
+        <w:t>. It is possible that the highly urban</w:t>
+      </w:r>
+      <w:ins w:id="9" w:author="amandacoenfry@gmail.com" w:date="2021-01-20T11:39:00Z">
+        <w:r>
+          <w:rPr>
+            <w:rFonts w:ascii="Times New Roman" w:hAnsi="Times New Roman" w:cs="Times New Roman"/>
+          </w:rPr>
+          <w:t>ized</w:t>
+        </w:r>
+      </w:ins>
+      <w:r>
+        <w:rPr>
+          <w:rFonts w:ascii="Times New Roman" w:hAnsi="Times New Roman" w:cs="Times New Roman"/>
+        </w:rPr>
+        <w:t xml:space="preserve"> environment of Los Angeles imposes additional constraints on coyote movements that are not present in the regions of Northern California studied. In the Ventura freeway study, coyotes were able to </w:t>
       </w:r>
       <w:r>
         <w:rPr>
@@ -7477,19 +7491,19 @@
         </w:rPr>
         <w:t xml:space="preserve"> gray fox (Coen et al. </w:t>
       </w:r>
-      <w:commentRangeStart w:id="9"/>
+      <w:commentRangeStart w:id="10"/>
       <w:r>
         <w:rPr>
           <w:rFonts w:ascii="Times New Roman" w:hAnsi="Times New Roman" w:cs="Times New Roman"/>
         </w:rPr>
         <w:t>2016</w:t>
       </w:r>
-      <w:commentRangeEnd w:id="9"/>
+      <w:commentRangeEnd w:id="10"/>
       <w:r>
         <w:rPr>
           <w:rStyle w:val="CommentReference"/>
         </w:rPr>
-        <w:commentReference w:id="9"/>
+        <w:commentReference w:id="10"/>
       </w:r>
       <w:r>
         <w:rPr>
@@ -11504,7 +11518,7 @@
           <w:rFonts w:ascii="Times New Roman" w:hAnsi="Times New Roman" w:cs="Times New Roman"/>
         </w:rPr>
       </w:pPr>
-      <w:commentRangeStart w:id="10"/>
+      <w:commentRangeStart w:id="11"/>
       <w:r>
         <w:rPr>
           <w:rFonts w:ascii="Times New Roman" w:hAnsi="Times New Roman" w:cs="Times New Roman"/>
@@ -11512,12 +11526,12 @@
         <w:lastRenderedPageBreak/>
         <w:t xml:space="preserve">Table 2 </w:t>
       </w:r>
-      <w:commentRangeEnd w:id="10"/>
+      <w:commentRangeEnd w:id="11"/>
       <w:r>
         <w:rPr>
           <w:rStyle w:val="CommentReference"/>
         </w:rPr>
-        <w:commentReference w:id="10"/>
+        <w:commentReference w:id="11"/>
       </w:r>
       <w:r>
         <w:rPr>
@@ -15349,153 +15363,156 @@
       <w:pPr>
         <w:spacing w:line="480" w:lineRule="auto"/>
         <w:rPr>
-          <w:rFonts w:ascii="Times New Roman" w:hAnsi="Times New Roman" w:cs="Times New Roman"/>
-        </w:rPr>
-      </w:pPr>
-      <w:r>
-        <w:rPr>
-          <w:rFonts w:asciiTheme="majorHAnsi" w:hAnsiTheme="majorHAnsi"/>
-          <w:noProof/>
-        </w:rPr>
-        <w:lastRenderedPageBreak/>
-        <w:drawing>
-          <wp:anchor distT="0" distB="0" distL="114300" distR="114300" simplePos="0" relativeHeight="251658240" behindDoc="1" locked="0" layoutInCell="1" allowOverlap="1" wp14:anchorId="479BD55E" wp14:editId="5B1F0F7A">
-            <wp:simplePos x="0" y="0"/>
-            <wp:positionH relativeFrom="column">
-              <wp:posOffset>0</wp:posOffset>
-            </wp:positionH>
-            <wp:positionV relativeFrom="paragraph">
-              <wp:posOffset>1209675</wp:posOffset>
-            </wp:positionV>
-            <wp:extent cx="3105150" cy="3276600"/>
-            <wp:effectExtent l="0" t="0" r="0" b="0"/>
-            <wp:wrapSquare wrapText="bothSides"/>
-            <wp:docPr id="6" name="Picture 6"/>
-            <wp:cNvGraphicFramePr>
-              <a:graphicFrameLocks xmlns:a="http://schemas.openxmlformats.org/drawingml/2006/main" noChangeAspect="1"/>
-            </wp:cNvGraphicFramePr>
-            <a:graphic xmlns:a="http://schemas.openxmlformats.org/drawingml/2006/main">
-              <a:graphicData uri="http://schemas.openxmlformats.org/drawingml/2006/picture">
-                <pic:pic xmlns:pic="http://schemas.openxmlformats.org/drawingml/2006/picture">
-                  <pic:nvPicPr>
-                    <pic:cNvPr id="0" name="Figure 1 - Traffic heat map with culverts.jpeg"/>
-                    <pic:cNvPicPr/>
-                  </pic:nvPicPr>
-                  <pic:blipFill rotWithShape="1">
-                    <a:blip r:embed="rId10">
+          <w:ins w:id="12" w:author="amandacoenfry@gmail.com" w:date="2021-01-24T06:21:00Z"/>
+          <w:rFonts w:ascii="Times New Roman" w:hAnsi="Times New Roman" w:cs="Times New Roman"/>
+        </w:rPr>
+      </w:pPr>
+      <w:del w:id="13" w:author="amandacoenfry@gmail.com" w:date="2021-01-24T06:20:00Z">
+        <w:r>
+          <w:rPr>
+            <w:rFonts w:asciiTheme="majorHAnsi" w:hAnsiTheme="majorHAnsi"/>
+            <w:noProof/>
+          </w:rPr>
+          <w:lastRenderedPageBreak/>
+          <w:drawing>
+            <wp:anchor distT="0" distB="0" distL="114300" distR="114300" simplePos="0" relativeHeight="251658240" behindDoc="1" locked="0" layoutInCell="1" allowOverlap="1" wp14:anchorId="479BD55E" wp14:editId="2107CC66">
+              <wp:simplePos x="0" y="0"/>
+              <wp:positionH relativeFrom="column">
+                <wp:posOffset>0</wp:posOffset>
+              </wp:positionH>
+              <wp:positionV relativeFrom="paragraph">
+                <wp:posOffset>657225</wp:posOffset>
+              </wp:positionV>
+              <wp:extent cx="3105150" cy="3276600"/>
+              <wp:effectExtent l="0" t="0" r="0" b="0"/>
+              <wp:wrapSquare wrapText="bothSides"/>
+              <wp:docPr id="6" name="Picture 6"/>
+              <wp:cNvGraphicFramePr>
+                <a:graphicFrameLocks xmlns:a="http://schemas.openxmlformats.org/drawingml/2006/main" noChangeAspect="1"/>
+              </wp:cNvGraphicFramePr>
+              <a:graphic xmlns:a="http://schemas.openxmlformats.org/drawingml/2006/main">
+                <a:graphicData uri="http://schemas.openxmlformats.org/drawingml/2006/picture">
+                  <pic:pic xmlns:pic="http://schemas.openxmlformats.org/drawingml/2006/picture">
+                    <pic:nvPicPr>
+                      <pic:cNvPr id="0" name="Figure 1 - Traffic heat map with culverts.jpeg"/>
+                      <pic:cNvPicPr/>
+                    </pic:nvPicPr>
+                    <pic:blipFill rotWithShape="1">
+                      <a:blip r:embed="rId10">
+                        <a:extLst>
+                          <a:ext uri="{28A0092B-C50C-407E-A947-70E740481C1C}">
+                            <a14:useLocalDpi xmlns:a14="http://schemas.microsoft.com/office/drawing/2010/main" val="0"/>
+                          </a:ext>
+                        </a:extLst>
+                      </a:blip>
+                      <a:srcRect l="3315" t="4972" r="6629"/>
+                      <a:stretch/>
+                    </pic:blipFill>
+                    <pic:spPr bwMode="auto">
+                      <a:xfrm>
+                        <a:off x="0" y="0"/>
+                        <a:ext cx="3105150" cy="3276600"/>
+                      </a:xfrm>
+                      <a:prstGeom prst="rect">
+                        <a:avLst/>
+                      </a:prstGeom>
+                      <a:ln>
+                        <a:noFill/>
+                      </a:ln>
                       <a:extLst>
-                        <a:ext uri="{28A0092B-C50C-407E-A947-70E740481C1C}">
-                          <a14:useLocalDpi xmlns:a14="http://schemas.microsoft.com/office/drawing/2010/main" val="0"/>
+                        <a:ext uri="{53640926-AAD7-44D8-BBD7-CCE9431645EC}">
+                          <a14:shadowObscured xmlns:a14="http://schemas.microsoft.com/office/drawing/2010/main"/>
                         </a:ext>
                       </a:extLst>
-                    </a:blip>
-                    <a:srcRect l="3315" t="4972" r="6629"/>
-                    <a:stretch/>
-                  </pic:blipFill>
-                  <pic:spPr bwMode="auto">
-                    <a:xfrm>
-                      <a:off x="0" y="0"/>
-                      <a:ext cx="3105150" cy="3276600"/>
-                    </a:xfrm>
-                    <a:prstGeom prst="rect">
-                      <a:avLst/>
-                    </a:prstGeom>
-                    <a:ln>
-                      <a:noFill/>
-                    </a:ln>
-                    <a:extLst>
-                      <a:ext uri="{53640926-AAD7-44D8-BBD7-CCE9431645EC}">
-                        <a14:shadowObscured xmlns:a14="http://schemas.microsoft.com/office/drawing/2010/main"/>
-                      </a:ext>
-                    </a:extLst>
-                  </pic:spPr>
-                </pic:pic>
-              </a:graphicData>
-            </a:graphic>
-            <wp14:sizeRelH relativeFrom="margin">
-              <wp14:pctWidth>0</wp14:pctWidth>
-            </wp14:sizeRelH>
-            <wp14:sizeRelV relativeFrom="margin">
-              <wp14:pctHeight>0</wp14:pctHeight>
-            </wp14:sizeRelV>
-          </wp:anchor>
-        </w:drawing>
-      </w:r>
-      <w:r>
-        <w:rPr>
-          <w:rFonts w:asciiTheme="majorHAnsi" w:hAnsiTheme="majorHAnsi"/>
-          <w:b/>
-          <w:noProof/>
-        </w:rPr>
-        <w:drawing>
-          <wp:anchor distT="0" distB="0" distL="114300" distR="114300" simplePos="0" relativeHeight="251659264" behindDoc="0" locked="0" layoutInCell="1" allowOverlap="1" wp14:anchorId="3361DE27" wp14:editId="0F2009A7">
-            <wp:simplePos x="0" y="0"/>
-            <wp:positionH relativeFrom="column">
-              <wp:posOffset>2962275</wp:posOffset>
-            </wp:positionH>
-            <wp:positionV relativeFrom="paragraph">
-              <wp:posOffset>1266825</wp:posOffset>
-            </wp:positionV>
-            <wp:extent cx="3019425" cy="3373755"/>
-            <wp:effectExtent l="0" t="0" r="9525" b="0"/>
-            <wp:wrapSquare wrapText="bothSides"/>
-            <wp:docPr id="3" name="Picture 3"/>
-            <wp:cNvGraphicFramePr>
-              <a:graphicFrameLocks xmlns:a="http://schemas.openxmlformats.org/drawingml/2006/main" noChangeAspect="1"/>
-            </wp:cNvGraphicFramePr>
-            <a:graphic xmlns:a="http://schemas.openxmlformats.org/drawingml/2006/main">
-              <a:graphicData uri="http://schemas.openxmlformats.org/drawingml/2006/picture">
-                <pic:pic xmlns:pic="http://schemas.openxmlformats.org/drawingml/2006/picture">
-                  <pic:nvPicPr>
-                    <pic:cNvPr id="0" name="Fig 1 Study Location Map S80-N50.jpg"/>
-                    <pic:cNvPicPr/>
-                  </pic:nvPicPr>
-                  <pic:blipFill>
-                    <a:blip r:embed="rId11" cstate="print">
-                      <a:extLst>
-                        <a:ext uri="{28A0092B-C50C-407E-A947-70E740481C1C}">
-                          <a14:useLocalDpi xmlns:a14="http://schemas.microsoft.com/office/drawing/2010/main" val="0"/>
-                        </a:ext>
-                      </a:extLst>
-                    </a:blip>
-                    <a:stretch>
-                      <a:fillRect/>
-                    </a:stretch>
-                  </pic:blipFill>
-                  <pic:spPr>
-                    <a:xfrm>
-                      <a:off x="0" y="0"/>
-                      <a:ext cx="3019425" cy="3373755"/>
-                    </a:xfrm>
-                    <a:prstGeom prst="rect">
-                      <a:avLst/>
-                    </a:prstGeom>
-                  </pic:spPr>
-                </pic:pic>
-              </a:graphicData>
-            </a:graphic>
-            <wp14:sizeRelH relativeFrom="margin">
-              <wp14:pctWidth>0</wp14:pctWidth>
-            </wp14:sizeRelH>
-            <wp14:sizeRelV relativeFrom="margin">
-              <wp14:pctHeight>0</wp14:pctHeight>
-            </wp14:sizeRelV>
-          </wp:anchor>
-        </w:drawing>
-      </w:r>
+                    </pic:spPr>
+                  </pic:pic>
+                </a:graphicData>
+              </a:graphic>
+              <wp14:sizeRelH relativeFrom="margin">
+                <wp14:pctWidth>0</wp14:pctWidth>
+              </wp14:sizeRelH>
+              <wp14:sizeRelV relativeFrom="margin">
+                <wp14:pctHeight>0</wp14:pctHeight>
+              </wp14:sizeRelV>
+            </wp:anchor>
+          </w:drawing>
+        </w:r>
+        <w:r>
+          <w:rPr>
+            <w:rFonts w:asciiTheme="majorHAnsi" w:hAnsiTheme="majorHAnsi"/>
+            <w:b/>
+            <w:noProof/>
+          </w:rPr>
+          <w:drawing>
+            <wp:anchor distT="0" distB="0" distL="114300" distR="114300" simplePos="0" relativeHeight="251659264" behindDoc="0" locked="0" layoutInCell="1" allowOverlap="1" wp14:anchorId="3361DE27" wp14:editId="026BB431">
+              <wp:simplePos x="0" y="0"/>
+              <wp:positionH relativeFrom="column">
+                <wp:posOffset>2962275</wp:posOffset>
+              </wp:positionH>
+              <wp:positionV relativeFrom="paragraph">
+                <wp:posOffset>714375</wp:posOffset>
+              </wp:positionV>
+              <wp:extent cx="3019425" cy="3373755"/>
+              <wp:effectExtent l="0" t="0" r="9525" b="0"/>
+              <wp:wrapSquare wrapText="bothSides"/>
+              <wp:docPr id="3" name="Picture 3"/>
+              <wp:cNvGraphicFramePr>
+                <a:graphicFrameLocks xmlns:a="http://schemas.openxmlformats.org/drawingml/2006/main" noChangeAspect="1"/>
+              </wp:cNvGraphicFramePr>
+              <a:graphic xmlns:a="http://schemas.openxmlformats.org/drawingml/2006/main">
+                <a:graphicData uri="http://schemas.openxmlformats.org/drawingml/2006/picture">
+                  <pic:pic xmlns:pic="http://schemas.openxmlformats.org/drawingml/2006/picture">
+                    <pic:nvPicPr>
+                      <pic:cNvPr id="0" name="Fig 1 Study Location Map S80-N50.jpg"/>
+                      <pic:cNvPicPr/>
+                    </pic:nvPicPr>
+                    <pic:blipFill>
+                      <a:blip r:embed="rId11" cstate="print">
+                        <a:extLst>
+                          <a:ext uri="{28A0092B-C50C-407E-A947-70E740481C1C}">
+                            <a14:useLocalDpi xmlns:a14="http://schemas.microsoft.com/office/drawing/2010/main" val="0"/>
+                          </a:ext>
+                        </a:extLst>
+                      </a:blip>
+                      <a:stretch>
+                        <a:fillRect/>
+                      </a:stretch>
+                    </pic:blipFill>
+                    <pic:spPr>
+                      <a:xfrm>
+                        <a:off x="0" y="0"/>
+                        <a:ext cx="3019425" cy="3373755"/>
+                      </a:xfrm>
+                      <a:prstGeom prst="rect">
+                        <a:avLst/>
+                      </a:prstGeom>
+                    </pic:spPr>
+                  </pic:pic>
+                </a:graphicData>
+              </a:graphic>
+              <wp14:sizeRelH relativeFrom="margin">
+                <wp14:pctWidth>0</wp14:pctWidth>
+              </wp14:sizeRelH>
+              <wp14:sizeRelV relativeFrom="margin">
+                <wp14:pctHeight>0</wp14:pctHeight>
+              </wp14:sizeRelV>
+            </wp:anchor>
+          </w:drawing>
+        </w:r>
+      </w:del>
       <w:r>
         <w:rPr>
           <w:rFonts w:ascii="Times New Roman" w:hAnsi="Times New Roman" w:cs="Times New Roman"/>
         </w:rPr>
         <w:t>Figure 1</w:t>
       </w:r>
-      <w:commentRangeStart w:id="11"/>
-      <w:commentRangeEnd w:id="11"/>
+      <w:commentRangeStart w:id="14"/>
+      <w:commentRangeEnd w:id="14"/>
       <w:r>
         <w:rPr>
           <w:rStyle w:val="CommentReference"/>
         </w:rPr>
-        <w:commentReference w:id="11"/>
+        <w:commentReference w:id="14"/>
       </w:r>
       <w:r>
         <w:rPr>
@@ -15529,6 +15546,104 @@
           <w:rFonts w:ascii="Times New Roman" w:hAnsi="Times New Roman" w:cs="Times New Roman"/>
         </w:rPr>
       </w:pPr>
+      <w:ins w:id="15" w:author="amandacoenfry@gmail.com" w:date="2021-01-24T06:21:00Z">
+        <w:r>
+          <w:rPr>
+            <w:rFonts w:ascii="Times New Roman" w:hAnsi="Times New Roman" w:cs="Times New Roman"/>
+            <w:noProof/>
+          </w:rPr>
+          <w:lastRenderedPageBreak/>
+          <w:drawing>
+            <wp:inline distT="0" distB="0" distL="0" distR="0" wp14:anchorId="703162CF" wp14:editId="5A47E40B">
+              <wp:extent cx="5437643" cy="5273051"/>
+              <wp:effectExtent l="0" t="0" r="0" b="3810"/>
+              <wp:docPr id="2" name="Picture 2" descr="Map&#10;&#10;Description automatically generated"/>
+              <wp:cNvGraphicFramePr>
+                <a:graphicFrameLocks xmlns:a="http://schemas.openxmlformats.org/drawingml/2006/main" noChangeAspect="1"/>
+              </wp:cNvGraphicFramePr>
+              <a:graphic xmlns:a="http://schemas.openxmlformats.org/drawingml/2006/main">
+                <a:graphicData uri="http://schemas.openxmlformats.org/drawingml/2006/picture">
+                  <pic:pic xmlns:pic="http://schemas.openxmlformats.org/drawingml/2006/picture">
+                    <pic:nvPicPr>
+                      <pic:cNvPr id="2" name="Picture 2" descr="Map&#10;&#10;Description automatically generated"/>
+                      <pic:cNvPicPr/>
+                    </pic:nvPicPr>
+                    <pic:blipFill>
+                      <a:blip r:embed="rId12" cstate="print">
+                        <a:extLst>
+                          <a:ext uri="{28A0092B-C50C-407E-A947-70E740481C1C}">
+                            <a14:useLocalDpi xmlns:a14="http://schemas.microsoft.com/office/drawing/2010/main" val="0"/>
+                          </a:ext>
+                        </a:extLst>
+                      </a:blip>
+                      <a:stretch>
+                        <a:fillRect/>
+                      </a:stretch>
+                    </pic:blipFill>
+                    <pic:spPr>
+                      <a:xfrm>
+                        <a:off x="0" y="0"/>
+                        <a:ext cx="5437643" cy="5273051"/>
+                      </a:xfrm>
+                      <a:prstGeom prst="rect">
+                        <a:avLst/>
+                      </a:prstGeom>
+                    </pic:spPr>
+                  </pic:pic>
+                </a:graphicData>
+              </a:graphic>
+            </wp:inline>
+          </w:drawing>
+        </w:r>
+        <w:r>
+          <w:rPr>
+            <w:rFonts w:ascii="Times New Roman" w:hAnsi="Times New Roman" w:cs="Times New Roman"/>
+            <w:noProof/>
+          </w:rPr>
+          <w:lastRenderedPageBreak/>
+          <w:drawing>
+            <wp:inline distT="0" distB="0" distL="0" distR="0" wp14:anchorId="4AAFA349" wp14:editId="320F1AC2">
+              <wp:extent cx="5943600" cy="5645785"/>
+              <wp:effectExtent l="0" t="0" r="0" b="0"/>
+              <wp:docPr id="5" name="Picture 5" descr="Map&#10;&#10;Description automatically generated"/>
+              <wp:cNvGraphicFramePr>
+                <a:graphicFrameLocks xmlns:a="http://schemas.openxmlformats.org/drawingml/2006/main" noChangeAspect="1"/>
+              </wp:cNvGraphicFramePr>
+              <a:graphic xmlns:a="http://schemas.openxmlformats.org/drawingml/2006/main">
+                <a:graphicData uri="http://schemas.openxmlformats.org/drawingml/2006/picture">
+                  <pic:pic xmlns:pic="http://schemas.openxmlformats.org/drawingml/2006/picture">
+                    <pic:nvPicPr>
+                      <pic:cNvPr id="5" name="Picture 5" descr="Map&#10;&#10;Description automatically generated"/>
+                      <pic:cNvPicPr/>
+                    </pic:nvPicPr>
+                    <pic:blipFill>
+                      <a:blip r:embed="rId13" cstate="print">
+                        <a:extLst>
+                          <a:ext uri="{28A0092B-C50C-407E-A947-70E740481C1C}">
+                            <a14:useLocalDpi xmlns:a14="http://schemas.microsoft.com/office/drawing/2010/main" val="0"/>
+                          </a:ext>
+                        </a:extLst>
+                      </a:blip>
+                      <a:stretch>
+                        <a:fillRect/>
+                      </a:stretch>
+                    </pic:blipFill>
+                    <pic:spPr>
+                      <a:xfrm>
+                        <a:off x="0" y="0"/>
+                        <a:ext cx="5943600" cy="5645785"/>
+                      </a:xfrm>
+                      <a:prstGeom prst="rect">
+                        <a:avLst/>
+                      </a:prstGeom>
+                    </pic:spPr>
+                  </pic:pic>
+                </a:graphicData>
+              </a:graphic>
+            </wp:inline>
+          </w:drawing>
+        </w:r>
+      </w:ins>
     </w:p>
     <w:p>
       <w:pPr>
@@ -15553,6 +15668,64 @@
           <w:rFonts w:ascii="Times New Roman" w:hAnsi="Times New Roman" w:cs="Times New Roman"/>
         </w:rPr>
       </w:pPr>
+    </w:p>
+    <w:p>
+      <w:pPr>
+        <w:spacing w:line="480" w:lineRule="auto"/>
+        <w:rPr>
+          <w:rFonts w:ascii="Times New Roman" w:hAnsi="Times New Roman" w:cs="Times New Roman"/>
+        </w:rPr>
+      </w:pPr>
+      <w:ins w:id="16" w:author="amandacoenfry@gmail.com" w:date="2021-01-24T06:22:00Z">
+        <w:r>
+          <w:rPr>
+            <w:rFonts w:ascii="Times New Roman" w:hAnsi="Times New Roman" w:cs="Times New Roman"/>
+            <w:noProof/>
+          </w:rPr>
+          <w:lastRenderedPageBreak/>
+          <w:drawing>
+            <wp:inline distT="0" distB="0" distL="0" distR="0" wp14:anchorId="63867752" wp14:editId="0F60252E">
+              <wp:extent cx="5943600" cy="5636260"/>
+              <wp:effectExtent l="0" t="0" r="0" b="2540"/>
+              <wp:docPr id="4" name="Picture 4" descr="Map&#10;&#10;Description automatically generated"/>
+              <wp:cNvGraphicFramePr>
+                <a:graphicFrameLocks xmlns:a="http://schemas.openxmlformats.org/drawingml/2006/main" noChangeAspect="1"/>
+              </wp:cNvGraphicFramePr>
+              <a:graphic xmlns:a="http://schemas.openxmlformats.org/drawingml/2006/main">
+                <a:graphicData uri="http://schemas.openxmlformats.org/drawingml/2006/picture">
+                  <pic:pic xmlns:pic="http://schemas.openxmlformats.org/drawingml/2006/picture">
+                    <pic:nvPicPr>
+                      <pic:cNvPr id="4" name="Picture 4" descr="Map&#10;&#10;Description automatically generated"/>
+                      <pic:cNvPicPr/>
+                    </pic:nvPicPr>
+                    <pic:blipFill>
+                      <a:blip r:embed="rId14" cstate="print">
+                        <a:extLst>
+                          <a:ext uri="{28A0092B-C50C-407E-A947-70E740481C1C}">
+                            <a14:useLocalDpi xmlns:a14="http://schemas.microsoft.com/office/drawing/2010/main" val="0"/>
+                          </a:ext>
+                        </a:extLst>
+                      </a:blip>
+                      <a:stretch>
+                        <a:fillRect/>
+                      </a:stretch>
+                    </pic:blipFill>
+                    <pic:spPr>
+                      <a:xfrm>
+                        <a:off x="0" y="0"/>
+                        <a:ext cx="5943600" cy="5636260"/>
+                      </a:xfrm>
+                      <a:prstGeom prst="rect">
+                        <a:avLst/>
+                      </a:prstGeom>
+                    </pic:spPr>
+                  </pic:pic>
+                </a:graphicData>
+              </a:graphic>
+            </wp:inline>
+          </w:drawing>
+        </w:r>
+      </w:ins>
     </w:p>
     <w:p>
       <w:pPr>
@@ -15615,7 +15788,7 @@
           <w:rFonts w:ascii="Times New Roman" w:hAnsi="Times New Roman" w:cs="Times New Roman"/>
         </w:rPr>
       </w:pPr>
-      <w:commentRangeStart w:id="12"/>
+      <w:commentRangeStart w:id="17"/>
       <w:r>
         <w:rPr>
           <w:noProof/>
@@ -15645,7 +15818,7 @@
                     <pic:cNvPicPr/>
                   </pic:nvPicPr>
                   <pic:blipFill rotWithShape="1">
-                    <a:blip r:embed="rId12">
+                    <a:blip r:embed="rId15">
                       <a:extLst>
                         <a:ext uri="{28A0092B-C50C-407E-A947-70E740481C1C}">
                           <a14:useLocalDpi xmlns:a14="http://schemas.microsoft.com/office/drawing/2010/main" val="0"/>
@@ -15668,7 +15841,7 @@
                     </a:ln>
                     <a:extLst>
                       <a:ext uri="{53640926-AAD7-44d8-BBD7-CCE9431645EC}">
-                        <a14:shadowObscured xmlns="" xmlns:mo="http://schemas.microsoft.com/office/mac/office/2008/main" xmlns:mv="urn:schemas-microsoft-com:mac:vml" xmlns:o="urn:schemas-microsoft-com:office:office" xmlns:v="urn:schemas-microsoft-com:vml" xmlns:w10="urn:schemas-microsoft-com:office:word" xmlns:w="http://schemas.openxmlformats.org/wordprocessingml/2006/main" xmlns:a14="http://schemas.microsoft.com/office/drawing/2010/main"/>
+                        <a14:shadowObscured xmlns:a14="http://schemas.microsoft.com/office/drawing/2010/main" xmlns:w="http://schemas.openxmlformats.org/wordprocessingml/2006/main" xmlns:w10="urn:schemas-microsoft-com:office:word" xmlns:v="urn:schemas-microsoft-com:vml" xmlns:o="urn:schemas-microsoft-com:office:office" xmlns:mv="urn:schemas-microsoft-com:mac:vml" xmlns:mo="http://schemas.microsoft.com/office/mac/office/2008/main" xmlns=""/>
                       </a:ext>
                     </a:extLst>
                   </pic:spPr>
@@ -15684,12 +15857,12 @@
         </w:rPr>
         <w:t xml:space="preserve">Figure 2. </w:t>
       </w:r>
-      <w:commentRangeEnd w:id="12"/>
+      <w:commentRangeEnd w:id="17"/>
       <w:r>
         <w:rPr>
           <w:rStyle w:val="CommentReference"/>
         </w:rPr>
-        <w:commentReference w:id="12"/>
+        <w:commentReference w:id="17"/>
       </w:r>
       <w:r>
         <w:rPr>
@@ -15868,7 +16041,7 @@
                     <pic:cNvPicPr/>
                   </pic:nvPicPr>
                   <pic:blipFill rotWithShape="1">
-                    <a:blip r:embed="rId13">
+                    <a:blip r:embed="rId16">
                       <a:extLst>
                         <a:ext uri="{28A0092B-C50C-407E-A947-70E740481C1C}">
                           <a14:useLocalDpi xmlns:a14="http://schemas.microsoft.com/office/drawing/2010/main" val="0"/>
@@ -15891,7 +16064,7 @@
                     </a:ln>
                     <a:extLst>
                       <a:ext uri="{53640926-AAD7-44d8-BBD7-CCE9431645EC}">
-                        <a14:shadowObscured xmlns="" xmlns:mo="http://schemas.microsoft.com/office/mac/office/2008/main" xmlns:mv="urn:schemas-microsoft-com:mac:vml" xmlns:o="urn:schemas-microsoft-com:office:office" xmlns:v="urn:schemas-microsoft-com:vml" xmlns:w10="urn:schemas-microsoft-com:office:word" xmlns:w="http://schemas.openxmlformats.org/wordprocessingml/2006/main" xmlns:a14="http://schemas.microsoft.com/office/drawing/2010/main"/>
+                        <a14:shadowObscured xmlns:a14="http://schemas.microsoft.com/office/drawing/2010/main" xmlns:w="http://schemas.openxmlformats.org/wordprocessingml/2006/main" xmlns:w10="urn:schemas-microsoft-com:office:word" xmlns:v="urn:schemas-microsoft-com:vml" xmlns:o="urn:schemas-microsoft-com:office:office" xmlns:mv="urn:schemas-microsoft-com:mac:vml" xmlns:mo="http://schemas.microsoft.com/office/mac/office/2008/main" xmlns=""/>
                       </a:ext>
                     </a:extLst>
                   </pic:spPr>
@@ -15957,7 +16130,7 @@
                     <pic:cNvPicPr/>
                   </pic:nvPicPr>
                   <pic:blipFill rotWithShape="1">
-                    <a:blip r:embed="rId14">
+                    <a:blip r:embed="rId17">
                       <a:extLst>
                         <a:ext uri="{28A0092B-C50C-407E-A947-70E740481C1C}">
                           <a14:useLocalDpi xmlns:a14="http://schemas.microsoft.com/office/drawing/2010/main" val="0"/>
@@ -15980,7 +16153,7 @@
                     </a:ln>
                     <a:extLst>
                       <a:ext uri="{53640926-AAD7-44d8-BBD7-CCE9431645EC}">
-                        <a14:shadowObscured xmlns="" xmlns:mo="http://schemas.microsoft.com/office/mac/office/2008/main" xmlns:mv="urn:schemas-microsoft-com:mac:vml" xmlns:o="urn:schemas-microsoft-com:office:office" xmlns:v="urn:schemas-microsoft-com:vml" xmlns:w10="urn:schemas-microsoft-com:office:word" xmlns:w="http://schemas.openxmlformats.org/wordprocessingml/2006/main" xmlns:a14="http://schemas.microsoft.com/office/drawing/2010/main"/>
+                        <a14:shadowObscured xmlns:a14="http://schemas.microsoft.com/office/drawing/2010/main" xmlns:w="http://schemas.openxmlformats.org/wordprocessingml/2006/main" xmlns:w10="urn:schemas-microsoft-com:office:word" xmlns:v="urn:schemas-microsoft-com:vml" xmlns:o="urn:schemas-microsoft-com:office:office" xmlns:mv="urn:schemas-microsoft-com:mac:vml" xmlns:mo="http://schemas.microsoft.com/office/mac/office/2008/main" xmlns=""/>
                       </a:ext>
                     </a:extLst>
                   </pic:spPr>
@@ -16080,7 +16253,7 @@
                     <pic:cNvPicPr/>
                   </pic:nvPicPr>
                   <pic:blipFill>
-                    <a:blip r:embed="rId15">
+                    <a:blip r:embed="rId18">
                       <a:extLst>
                         <a:ext uri="{28A0092B-C50C-407E-A947-70E740481C1C}">
                           <a14:useLocalDpi xmlns:a14="http://schemas.microsoft.com/office/drawing/2010/main" val="0"/>
@@ -16141,7 +16314,7 @@
                     <pic:cNvPicPr/>
                   </pic:nvPicPr>
                   <pic:blipFill>
-                    <a:blip r:embed="rId16">
+                    <a:blip r:embed="rId19">
                       <a:extLst>
                         <a:ext uri="{28A0092B-C50C-407E-A947-70E740481C1C}">
                           <a14:useLocalDpi xmlns:a14="http://schemas.microsoft.com/office/drawing/2010/main" val="0"/>
@@ -16299,7 +16472,7 @@
           <w:rFonts w:ascii="Times New Roman" w:hAnsi="Times New Roman" w:cs="Times New Roman"/>
         </w:rPr>
       </w:pPr>
-      <w:commentRangeStart w:id="13"/>
+      <w:commentRangeStart w:id="18"/>
       <w:r>
         <w:rPr>
           <w:rFonts w:ascii="Times New Roman" w:hAnsi="Times New Roman" w:cs="Times New Roman"/>
@@ -16307,12 +16480,12 @@
         <w:lastRenderedPageBreak/>
         <w:t xml:space="preserve">Figure 2. Map </w:t>
       </w:r>
-      <w:commentRangeEnd w:id="13"/>
+      <w:commentRangeEnd w:id="18"/>
       <w:r>
         <w:rPr>
           <w:rStyle w:val="CommentReference"/>
         </w:rPr>
-        <w:commentReference w:id="13"/>
+        <w:commentReference w:id="18"/>
       </w:r>
       <w:r>
         <w:rPr>
@@ -16367,7 +16540,7 @@
                     <pic:cNvPicPr/>
                   </pic:nvPicPr>
                   <pic:blipFill>
-                    <a:blip r:embed="rId17">
+                    <a:blip r:embed="rId20">
                       <a:extLst>
                         <a:ext uri="{28A0092B-C50C-407E-A947-70E740481C1C}">
                           <a14:useLocalDpi xmlns:a14="http://schemas.microsoft.com/office/drawing/2010/main" val="0"/>
@@ -18064,8 +18237,13 @@
         <w:annotationRef/>
       </w:r>
       <w:r>
-        <w:t>Need to input AADT GIS file source from Clatrans</w:t>
-      </w:r>
+        <w:t xml:space="preserve">Need to input AADT GIS file source from </w:t>
+      </w:r>
+      <w:proofErr w:type="spellStart"/>
+      <w:r>
+        <w:t>Clatrans</w:t>
+      </w:r>
+      <w:proofErr w:type="spellEnd"/>
     </w:p>
   </w:comment>
   <w:comment w:id="2" w:author="amandacoenfry@gmail.com" w:date="2021-01-18T09:20:00Z" w:initials="a">
@@ -18173,7 +18351,15 @@
         <w:annotationRef/>
       </w:r>
       <w:r>
-        <w:t>Copied and pasted from Report 2, drop or include citation for report 2 as well?</w:t>
+        <w:t xml:space="preserve">Copied and pasted from Report 2, </w:t>
+      </w:r>
+      <w:proofErr w:type="gramStart"/>
+      <w:r>
+        <w:t>drop</w:t>
+      </w:r>
+      <w:proofErr w:type="gramEnd"/>
+      <w:r>
+        <w:t xml:space="preserve"> or include citation for report 2 as well?</w:t>
       </w:r>
     </w:p>
   </w:comment>
@@ -18209,7 +18395,7 @@
       </w:r>
     </w:p>
   </w:comment>
-  <w:comment w:id="9" w:author="Amanda Elise Coen" w:date="2021-01-16T17:37:00Z" w:initials="AEC">
+  <w:comment w:id="10" w:author="Amanda Elise Coen" w:date="2021-01-16T17:37:00Z" w:initials="AEC">
     <w:p>
       <w:pPr>
         <w:pStyle w:val="CommentText"/>
@@ -18219,7 +18405,7 @@
       </w:r>
     </w:p>
   </w:comment>
-  <w:comment w:id="10" w:author="amandacoenfry@gmail.com" w:date="2021-01-18T09:37:00Z" w:initials="a">
+  <w:comment w:id="11" w:author="amandacoenfry@gmail.com" w:date="2021-01-18T09:37:00Z" w:initials="a">
     <w:p>
       <w:pPr>
         <w:pStyle w:val="CommentText"/>
@@ -18259,7 +18445,7 @@
       </w:r>
     </w:p>
   </w:comment>
-  <w:comment w:id="11" w:author="amandacoenfry@gmail.com" w:date="2021-01-18T11:36:00Z" w:initials="a">
+  <w:comment w:id="14" w:author="amandacoenfry@gmail.com" w:date="2021-01-18T11:36:00Z" w:initials="a">
     <w:p>
       <w:pPr>
         <w:pStyle w:val="CommentText"/>
@@ -18283,12 +18469,17 @@
       <w:pPr>
         <w:pStyle w:val="CommentText"/>
       </w:pPr>
-      <w:r>
-        <w:t>Also will be playing with including samples on maps to see if legible (and one less figure to make)</w:t>
+      <w:proofErr w:type="gramStart"/>
+      <w:r>
+        <w:t>Also</w:t>
+      </w:r>
+      <w:proofErr w:type="gramEnd"/>
+      <w:r>
+        <w:t xml:space="preserve"> will be playing with including samples on maps to see if legible (See below)</w:t>
       </w:r>
     </w:p>
   </w:comment>
-  <w:comment w:id="12" w:author="amandacoenfry@gmail.com" w:date="2021-01-18T11:44:00Z" w:initials="a">
+  <w:comment w:id="17" w:author="amandacoenfry@gmail.com" w:date="2021-01-18T11:44:00Z" w:initials="a">
     <w:p>
       <w:pPr>
         <w:pStyle w:val="CommentText"/>
@@ -18317,7 +18508,7 @@
       </w:r>
     </w:p>
   </w:comment>
-  <w:comment w:id="13" w:author="amandacoenfry@gmail.com" w:date="2021-01-18T11:49:00Z" w:initials="a">
+  <w:comment w:id="18" w:author="amandacoenfry@gmail.com" w:date="2021-01-18T11:49:00Z" w:initials="a">
     <w:p>
       <w:pPr>
         <w:pStyle w:val="CommentText"/>
@@ -18328,8 +18519,13 @@
         </w:rPr>
         <w:annotationRef/>
       </w:r>
-      <w:r>
-        <w:t>Also not sure if this figure is necessary, would require a similar plot for East Bay</w:t>
+      <w:proofErr w:type="gramStart"/>
+      <w:r>
+        <w:t>Also</w:t>
+      </w:r>
+      <w:proofErr w:type="gramEnd"/>
+      <w:r>
+        <w:t xml:space="preserve"> not sure if this figure is necessary, would require a similar plot for East Bay</w:t>
       </w:r>
     </w:p>
   </w:comment>

</xml_diff>